<commit_message>
This is the latest update
</commit_message>
<xml_diff>
--- a/hsc/One/Integration.docx
+++ b/hsc/One/Integration.docx
@@ -4,856 +4,68 @@
   <w:body>
     <w:p>
       <w:pPr>
+        <w:tabs>
+          <w:tab w:val="left" w:pos="2760"/>
+        </w:tabs>
         <w:spacing w:after="0"/>
         <w:jc w:val="center"/>
         <w:rPr>
           <w:rFonts w:ascii="SutonnyMJ" w:hAnsi="SutonnyMJ" w:cs="SutonnyMJ"/>
+          <w:b/>
           <w:noProof/>
-          <w:sz w:val="32"/>
+          <w:sz w:val="34"/>
+          <w:u w:val="single"/>
+        </w:rPr>
+      </w:pPr>
+      <w:r>
+        <w:rPr>
+          <w:rFonts w:ascii="SutonnyMJ" w:hAnsi="SutonnyMJ" w:cs="SutonnyMJ"/>
+          <w:b/>
+          <w:noProof/>
+          <w:sz w:val="34"/>
+          <w:u w:val="single"/>
+        </w:rPr>
+        <w:t>m„wó K‡jR Ae Uv½vBj</w:t>
+      </w:r>
+    </w:p>
+    <w:p>
+      <w:pPr>
+        <w:tabs>
+          <w:tab w:val="left" w:pos="2760"/>
+        </w:tabs>
+        <w:spacing w:after="0"/>
+        <w:rPr>
+          <w:rFonts w:ascii="SutonnyMJ" w:eastAsiaTheme="minorEastAsia" w:hAnsi="SutonnyMJ" w:cs="SutonnyMJ"/>
+          <w:sz w:val="24"/>
         </w:rPr>
       </w:pPr>
       <w:r>
         <w:rPr>
           <w:rFonts w:ascii="SutonnyMJ" w:hAnsi="SutonnyMJ" w:cs="SutonnyMJ"/>
           <w:noProof/>
-          <w:sz w:val="32"/>
+          <w:sz w:val="30"/>
+          <w:u w:val="single"/>
         </w:rPr>
-        <w:t xml:space="preserve"> </w:t>
+        <w:t xml:space="preserve">wÎ‡KvbwgwZK dvsk‡bi </w:t>
       </w:r>
       <w:r>
         <w:rPr>
           <w:rFonts w:ascii="SutonnyMJ" w:hAnsi="SutonnyMJ" w:cs="SutonnyMJ"/>
           <w:noProof/>
-          <w:sz w:val="32"/>
+          <w:sz w:val="30"/>
+          <w:u w:val="single"/>
         </w:rPr>
-        <w:t>m„wó K‡jR Ae Uv½vBj</w:t>
+        <w:t>mgvKjb</w:t>
       </w:r>
-    </w:p>
-    <w:p>
-      <w:pPr>
-        <w:spacing w:after="0"/>
-        <w:jc w:val="center"/>
-        <w:rPr>
-          <w:rFonts w:ascii="SutonnyMJ" w:hAnsi="SutonnyMJ" w:cs="SutonnyMJ"/>
-          <w:noProof/>
-          <w:sz w:val="26"/>
-        </w:rPr>
-      </w:pPr>
       <w:r>
         <w:rPr>
           <w:rFonts w:ascii="SutonnyMJ" w:hAnsi="SutonnyMJ" w:cs="SutonnyMJ"/>
           <w:noProof/>
-          <w:sz w:val="26"/>
+          <w:sz w:val="30"/>
+          <w:u w:val="single"/>
         </w:rPr>
-        <w:t>Av`j Lvb(cÖfvlK MwYZ)</w:t>
+        <w:t>t</w:t>
       </w:r>
-    </w:p>
-    <w:p>
-      <w:pPr>
-        <w:spacing w:after="0"/>
-        <w:jc w:val="center"/>
-        <w:rPr>
-          <w:rFonts w:ascii="SutonnyMJ" w:hAnsi="SutonnyMJ" w:cs="SutonnyMJ"/>
-          <w:noProof/>
-          <w:sz w:val="32"/>
-        </w:rPr>
-      </w:pPr>
-      <w:r>
-        <w:rPr>
-          <w:rFonts w:ascii="SutonnyMJ" w:hAnsi="SutonnyMJ" w:cs="SutonnyMJ"/>
-          <w:noProof/>
-          <w:sz w:val="32"/>
-        </w:rPr>
-        <w:t>mgvKjb</w:t>
-      </w:r>
-    </w:p>
-    <w:p>
-      <w:pPr>
-        <w:tabs>
-          <w:tab w:val="center" w:pos="5400"/>
-          <w:tab w:val="right" w:pos="10800"/>
-        </w:tabs>
-        <w:spacing w:after="0"/>
-        <w:rPr>
-          <w:rFonts w:ascii="SutonnyMJ" w:hAnsi="SutonnyMJ" w:cs="SutonnyMJ"/>
-          <w:b/>
-          <w:sz w:val="26"/>
-        </w:rPr>
-      </w:pPr>
-      <w:r>
-        <w:rPr>
-          <w:rFonts w:ascii="SutonnyMJ" w:hAnsi="SutonnyMJ" w:cs="SutonnyMJ"/>
-          <w:b/>
-          <w:sz w:val="26"/>
-        </w:rPr>
-        <w:tab/>
-      </w:r>
-      <w:r>
-        <w:rPr>
-          <w:rFonts w:ascii="SutonnyMJ" w:hAnsi="SutonnyMJ" w:cs="SutonnyMJ"/>
-          <w:b/>
-          <w:noProof/>
-          <w:sz w:val="26"/>
-        </w:rPr>
-        <mc:AlternateContent>
-          <mc:Choice Requires="wps">
-            <w:drawing>
-              <wp:anchor distT="0" distB="0" distL="114300" distR="114300" simplePos="0" relativeHeight="251659264" behindDoc="0" locked="0" layoutInCell="1" allowOverlap="1" wp14:anchorId="14B27074" wp14:editId="1C90DA39">
-                <wp:simplePos x="0" y="0"/>
-                <wp:positionH relativeFrom="margin">
-                  <wp:align>right</wp:align>
-                </wp:positionH>
-                <wp:positionV relativeFrom="paragraph">
-                  <wp:posOffset>86995</wp:posOffset>
-                </wp:positionV>
-                <wp:extent cx="6810375" cy="0"/>
-                <wp:effectExtent l="0" t="19050" r="28575" b="19050"/>
-                <wp:wrapNone/>
-                <wp:docPr id="5" name="Straight Connector 5"/>
-                <wp:cNvGraphicFramePr/>
-                <a:graphic xmlns:a="http://schemas.openxmlformats.org/drawingml/2006/main">
-                  <a:graphicData uri="http://schemas.microsoft.com/office/word/2010/wordprocessingShape">
-                    <wps:wsp>
-                      <wps:cNvCnPr/>
-                      <wps:spPr>
-                        <a:xfrm>
-                          <a:off x="0" y="0"/>
-                          <a:ext cx="6810375" cy="0"/>
-                        </a:xfrm>
-                        <a:prstGeom prst="line">
-                          <a:avLst/>
-                        </a:prstGeom>
-                        <a:ln w="28575" cmpd="dbl">
-                          <a:solidFill>
-                            <a:schemeClr val="tx1"/>
-                          </a:solidFill>
-                        </a:ln>
-                      </wps:spPr>
-                      <wps:style>
-                        <a:lnRef idx="1">
-                          <a:schemeClr val="accent1"/>
-                        </a:lnRef>
-                        <a:fillRef idx="0">
-                          <a:schemeClr val="accent1"/>
-                        </a:fillRef>
-                        <a:effectRef idx="0">
-                          <a:schemeClr val="accent1"/>
-                        </a:effectRef>
-                        <a:fontRef idx="minor">
-                          <a:schemeClr val="tx1"/>
-                        </a:fontRef>
-                      </wps:style>
-                      <wps:bodyPr/>
-                    </wps:wsp>
-                  </a:graphicData>
-                </a:graphic>
-                <wp14:sizeRelH relativeFrom="margin">
-                  <wp14:pctWidth>0</wp14:pctWidth>
-                </wp14:sizeRelH>
-              </wp:anchor>
-            </w:drawing>
-          </mc:Choice>
-          <mc:Fallback>
-            <w:pict>
-              <v:line w14:anchorId="4340A988" id="Straight Connector 5" o:spid="_x0000_s1026" style="position:absolute;z-index:251659264;visibility:visible;mso-wrap-style:square;mso-width-percent:0;mso-wrap-distance-left:9pt;mso-wrap-distance-top:0;mso-wrap-distance-right:9pt;mso-wrap-distance-bottom:0;mso-position-horizontal:right;mso-position-horizontal-relative:margin;mso-position-vertical:absolute;mso-position-vertical-relative:text;mso-width-percent:0;mso-width-relative:margin" from="485.05pt,6.85pt" to="1021.3pt,6.85pt" o:gfxdata="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" strokecolor="black [3213]" strokeweight="2.25pt">
-                <v:stroke linestyle="thinThin" joinstyle="miter"/>
-                <w10:wrap anchorx="margin"/>
-              </v:line>
-            </w:pict>
-          </mc:Fallback>
-        </mc:AlternateContent>
-      </w:r>
-      <w:r>
-        <w:rPr>
-          <w:rFonts w:ascii="SutonnyMJ" w:hAnsi="SutonnyMJ" w:cs="SutonnyMJ"/>
-          <w:b/>
-          <w:sz w:val="26"/>
-        </w:rPr>
-        <w:tab/>
-      </w:r>
-    </w:p>
-    <w:p>
-      <w:pPr>
-        <w:pStyle w:val="ListParagraph"/>
-        <w:numPr>
-          <w:ilvl w:val="0"/>
-          <w:numId w:val="3"/>
-        </w:numPr>
-        <w:tabs>
-          <w:tab w:val="center" w:pos="5400"/>
-          <w:tab w:val="right" w:pos="10800"/>
-        </w:tabs>
-        <w:spacing w:after="0"/>
-        <w:rPr>
-          <w:rFonts w:ascii="SutonnyMJ" w:hAnsi="SutonnyMJ" w:cs="SutonnyMJ"/>
-          <w:b/>
-          <w:sz w:val="26"/>
-        </w:rPr>
-      </w:pPr>
-      <m:oMath>
-        <m:r>
-          <m:rPr>
-            <m:sty m:val="bi"/>
-          </m:rPr>
-          <w:rPr>
-            <w:rFonts w:ascii="Cambria Math" w:hAnsi="Cambria Math" w:cs="SutonnyMJ"/>
-            <w:sz w:val="26"/>
-          </w:rPr>
-          <m:t>∫dx=x+c</m:t>
-        </m:r>
-      </m:oMath>
-    </w:p>
-    <w:p>
-      <w:pPr>
-        <w:pStyle w:val="ListParagraph"/>
-        <w:numPr>
-          <w:ilvl w:val="0"/>
-          <w:numId w:val="3"/>
-        </w:numPr>
-        <w:tabs>
-          <w:tab w:val="center" w:pos="5400"/>
-          <w:tab w:val="right" w:pos="10800"/>
-        </w:tabs>
-        <w:spacing w:after="0"/>
-        <w:rPr>
-          <w:rFonts w:ascii="SutonnyMJ" w:hAnsi="SutonnyMJ" w:cs="SutonnyMJ"/>
-          <w:b/>
-          <w:sz w:val="26"/>
-        </w:rPr>
-      </w:pPr>
-      <m:oMath>
-        <m:r>
-          <m:rPr>
-            <m:sty m:val="bi"/>
-          </m:rPr>
-          <w:rPr>
-            <w:rFonts w:ascii="Cambria Math" w:hAnsi="Cambria Math" w:cs="SutonnyMJ"/>
-            <w:sz w:val="26"/>
-          </w:rPr>
-          <m:t>∫dt=t+c</m:t>
-        </m:r>
-      </m:oMath>
-    </w:p>
-    <w:p>
-      <w:pPr>
-        <w:pStyle w:val="ListParagraph"/>
-        <w:numPr>
-          <w:ilvl w:val="0"/>
-          <w:numId w:val="3"/>
-        </w:numPr>
-        <w:tabs>
-          <w:tab w:val="center" w:pos="5400"/>
-          <w:tab w:val="right" w:pos="10800"/>
-        </w:tabs>
-        <w:spacing w:after="0"/>
-        <w:rPr>
-          <w:rFonts w:ascii="SutonnyMJ" w:hAnsi="SutonnyMJ" w:cs="SutonnyMJ"/>
-          <w:b/>
-          <w:sz w:val="26"/>
-        </w:rPr>
-      </w:pPr>
-      <w:r>
-        <w:rPr>
-          <w:rFonts w:ascii="SutonnyMJ" w:hAnsi="SutonnyMJ" w:cs="SutonnyMJ"/>
-          <w:b/>
-          <w:sz w:val="26"/>
-        </w:rPr>
-        <w:t>‡</w:t>
-      </w:r>
-      <w:proofErr w:type="spellStart"/>
-      <w:r>
-        <w:rPr>
-          <w:rFonts w:ascii="SutonnyMJ" w:hAnsi="SutonnyMJ" w:cs="SutonnyMJ"/>
-          <w:b/>
-          <w:sz w:val="26"/>
-        </w:rPr>
-        <w:t>Kvb</w:t>
-      </w:r>
-      <w:proofErr w:type="spellEnd"/>
-      <w:r>
-        <w:rPr>
-          <w:rFonts w:ascii="SutonnyMJ" w:hAnsi="SutonnyMJ" w:cs="SutonnyMJ"/>
-          <w:b/>
-          <w:sz w:val="26"/>
-        </w:rPr>
-        <w:t xml:space="preserve"> †</w:t>
-      </w:r>
-      <w:proofErr w:type="spellStart"/>
-      <w:r>
-        <w:rPr>
-          <w:rFonts w:ascii="SutonnyMJ" w:hAnsi="SutonnyMJ" w:cs="SutonnyMJ"/>
-          <w:b/>
-          <w:sz w:val="26"/>
-        </w:rPr>
-        <w:t>hvR</w:t>
-      </w:r>
-      <w:proofErr w:type="spellEnd"/>
-      <w:r>
-        <w:rPr>
-          <w:rFonts w:ascii="SutonnyMJ" w:hAnsi="SutonnyMJ" w:cs="SutonnyMJ"/>
-          <w:b/>
-          <w:sz w:val="26"/>
-        </w:rPr>
-        <w:t xml:space="preserve">¨ </w:t>
-      </w:r>
-      <w:proofErr w:type="spellStart"/>
-      <w:r>
-        <w:rPr>
-          <w:rFonts w:ascii="SutonnyMJ" w:hAnsi="SutonnyMJ" w:cs="SutonnyMJ"/>
-          <w:b/>
-          <w:sz w:val="26"/>
-        </w:rPr>
-        <w:t>ivwk</w:t>
-      </w:r>
-      <w:proofErr w:type="spellEnd"/>
-      <w:r>
-        <w:rPr>
-          <w:rFonts w:ascii="SutonnyMJ" w:hAnsi="SutonnyMJ" w:cs="SutonnyMJ"/>
-          <w:b/>
-          <w:sz w:val="26"/>
-        </w:rPr>
-        <w:t xml:space="preserve"> </w:t>
-      </w:r>
-      <w:proofErr w:type="spellStart"/>
-      <w:r>
-        <w:rPr>
-          <w:rFonts w:ascii="SutonnyMJ" w:hAnsi="SutonnyMJ" w:cs="SutonnyMJ"/>
-          <w:b/>
-          <w:sz w:val="26"/>
-        </w:rPr>
-        <w:t>ev</w:t>
-      </w:r>
-      <w:proofErr w:type="spellEnd"/>
-      <w:r>
-        <w:rPr>
-          <w:rFonts w:ascii="SutonnyMJ" w:hAnsi="SutonnyMJ" w:cs="SutonnyMJ"/>
-          <w:b/>
-          <w:sz w:val="26"/>
-        </w:rPr>
-        <w:t xml:space="preserve"> </w:t>
-      </w:r>
-      <w:proofErr w:type="spellStart"/>
-      <w:r>
-        <w:rPr>
-          <w:rFonts w:ascii="SutonnyMJ" w:hAnsi="SutonnyMJ" w:cs="SutonnyMJ"/>
-          <w:b/>
-          <w:sz w:val="26"/>
-        </w:rPr>
-        <w:t>dvskb‡K</w:t>
-      </w:r>
-      <w:proofErr w:type="spellEnd"/>
-      <w:r>
-        <w:rPr>
-          <w:rFonts w:ascii="SutonnyMJ" w:hAnsi="SutonnyMJ" w:cs="SutonnyMJ"/>
-          <w:b/>
-          <w:sz w:val="26"/>
-        </w:rPr>
-        <w:t xml:space="preserve"> </w:t>
-      </w:r>
-      <w:proofErr w:type="spellStart"/>
-      <w:r>
-        <w:rPr>
-          <w:rFonts w:ascii="SutonnyMJ" w:hAnsi="SutonnyMJ" w:cs="SutonnyMJ"/>
-          <w:b/>
-          <w:sz w:val="26"/>
-        </w:rPr>
-        <w:t>a‡i</w:t>
-      </w:r>
-      <w:proofErr w:type="spellEnd"/>
-      <w:r>
-        <w:rPr>
-          <w:rFonts w:ascii="SutonnyMJ" w:hAnsi="SutonnyMJ" w:cs="SutonnyMJ"/>
-          <w:b/>
-          <w:sz w:val="26"/>
-        </w:rPr>
-        <w:t xml:space="preserve"> </w:t>
-      </w:r>
-      <w:proofErr w:type="spellStart"/>
-      <w:r>
-        <w:rPr>
-          <w:rFonts w:ascii="SutonnyMJ" w:hAnsi="SutonnyMJ" w:cs="SutonnyMJ"/>
-          <w:b/>
-          <w:sz w:val="26"/>
-        </w:rPr>
-        <w:t>mn‡RB</w:t>
-      </w:r>
-      <w:proofErr w:type="spellEnd"/>
-      <w:r>
-        <w:rPr>
-          <w:rFonts w:ascii="SutonnyMJ" w:hAnsi="SutonnyMJ" w:cs="SutonnyMJ"/>
-          <w:b/>
-          <w:sz w:val="26"/>
-        </w:rPr>
-        <w:t xml:space="preserve"> </w:t>
-      </w:r>
-      <w:proofErr w:type="spellStart"/>
-      <w:r>
-        <w:rPr>
-          <w:rFonts w:ascii="SutonnyMJ" w:hAnsi="SutonnyMJ" w:cs="SutonnyMJ"/>
-          <w:b/>
-          <w:sz w:val="26"/>
-        </w:rPr>
-        <w:t>mgvKjb</w:t>
-      </w:r>
-      <w:proofErr w:type="spellEnd"/>
-      <w:r>
-        <w:rPr>
-          <w:rFonts w:ascii="SutonnyMJ" w:hAnsi="SutonnyMJ" w:cs="SutonnyMJ"/>
-          <w:b/>
-          <w:sz w:val="26"/>
-        </w:rPr>
-        <w:t xml:space="preserve"> </w:t>
-      </w:r>
-      <w:proofErr w:type="spellStart"/>
-      <w:r>
-        <w:rPr>
-          <w:rFonts w:ascii="SutonnyMJ" w:hAnsi="SutonnyMJ" w:cs="SutonnyMJ"/>
-          <w:b/>
-          <w:sz w:val="26"/>
-        </w:rPr>
-        <w:t>Kiv</w:t>
-      </w:r>
-      <w:proofErr w:type="spellEnd"/>
-      <w:r>
-        <w:rPr>
-          <w:rFonts w:ascii="SutonnyMJ" w:hAnsi="SutonnyMJ" w:cs="SutonnyMJ"/>
-          <w:b/>
-          <w:sz w:val="26"/>
-        </w:rPr>
-        <w:t xml:space="preserve"> </w:t>
-      </w:r>
-      <w:proofErr w:type="spellStart"/>
-      <w:r>
-        <w:rPr>
-          <w:rFonts w:ascii="SutonnyMJ" w:hAnsi="SutonnyMJ" w:cs="SutonnyMJ"/>
-          <w:b/>
-          <w:sz w:val="26"/>
-        </w:rPr>
-        <w:t>hvq</w:t>
-      </w:r>
-      <w:proofErr w:type="spellEnd"/>
-      <w:r>
-        <w:rPr>
-          <w:rFonts w:ascii="SutonnyMJ" w:hAnsi="SutonnyMJ" w:cs="SutonnyMJ"/>
-          <w:b/>
-          <w:sz w:val="26"/>
-        </w:rPr>
-        <w:t xml:space="preserve">| GB </w:t>
-      </w:r>
-      <w:proofErr w:type="spellStart"/>
-      <w:r>
-        <w:rPr>
-          <w:rFonts w:ascii="SutonnyMJ" w:hAnsi="SutonnyMJ" w:cs="SutonnyMJ"/>
-          <w:b/>
-          <w:sz w:val="26"/>
-        </w:rPr>
-        <w:t>c×wZi</w:t>
-      </w:r>
-      <w:proofErr w:type="spellEnd"/>
-      <w:r>
-        <w:rPr>
-          <w:rFonts w:ascii="SutonnyMJ" w:hAnsi="SutonnyMJ" w:cs="SutonnyMJ"/>
-          <w:b/>
-          <w:sz w:val="26"/>
-        </w:rPr>
-        <w:t xml:space="preserve"> </w:t>
-      </w:r>
-      <w:proofErr w:type="spellStart"/>
-      <w:r>
-        <w:rPr>
-          <w:rFonts w:ascii="SutonnyMJ" w:hAnsi="SutonnyMJ" w:cs="SutonnyMJ"/>
-          <w:b/>
-          <w:sz w:val="26"/>
-        </w:rPr>
-        <w:t>bvg</w:t>
-      </w:r>
-      <w:proofErr w:type="spellEnd"/>
-      <w:r>
-        <w:rPr>
-          <w:rFonts w:ascii="SutonnyMJ" w:hAnsi="SutonnyMJ" w:cs="SutonnyMJ"/>
-          <w:b/>
-          <w:sz w:val="26"/>
-        </w:rPr>
-        <w:t xml:space="preserve"> </w:t>
-      </w:r>
-      <w:proofErr w:type="spellStart"/>
-      <w:r>
-        <w:rPr>
-          <w:rFonts w:ascii="SutonnyMJ" w:hAnsi="SutonnyMJ" w:cs="SutonnyMJ"/>
-          <w:b/>
-          <w:sz w:val="26"/>
-        </w:rPr>
-        <w:t>cÖwZ</w:t>
-      </w:r>
-      <w:proofErr w:type="spellEnd"/>
-      <w:r>
-        <w:rPr>
-          <w:rFonts w:ascii="SutonnyMJ" w:hAnsi="SutonnyMJ" w:cs="SutonnyMJ"/>
-          <w:b/>
-          <w:sz w:val="26"/>
-        </w:rPr>
-        <w:t>¯’</w:t>
-      </w:r>
-      <w:proofErr w:type="spellStart"/>
-      <w:r>
-        <w:rPr>
-          <w:rFonts w:ascii="SutonnyMJ" w:hAnsi="SutonnyMJ" w:cs="SutonnyMJ"/>
-          <w:b/>
-          <w:sz w:val="26"/>
-        </w:rPr>
-        <w:t>vcb</w:t>
-      </w:r>
-      <w:proofErr w:type="spellEnd"/>
-      <w:r>
-        <w:rPr>
-          <w:rFonts w:ascii="SutonnyMJ" w:hAnsi="SutonnyMJ" w:cs="SutonnyMJ"/>
-          <w:b/>
-          <w:sz w:val="26"/>
-        </w:rPr>
-        <w:t xml:space="preserve"> </w:t>
-      </w:r>
-      <w:proofErr w:type="spellStart"/>
-      <w:r>
-        <w:rPr>
-          <w:rFonts w:ascii="SutonnyMJ" w:hAnsi="SutonnyMJ" w:cs="SutonnyMJ"/>
-          <w:b/>
-          <w:sz w:val="26"/>
-        </w:rPr>
-        <w:t>cØwZ</w:t>
-      </w:r>
-      <w:proofErr w:type="spellEnd"/>
-      <w:r>
-        <w:rPr>
-          <w:rFonts w:ascii="SutonnyMJ" w:hAnsi="SutonnyMJ" w:cs="SutonnyMJ"/>
-          <w:b/>
-          <w:sz w:val="26"/>
-        </w:rPr>
-        <w:t>|</w:t>
-      </w:r>
-    </w:p>
-    <w:p>
-      <w:pPr>
-        <w:pStyle w:val="ListParagraph"/>
-        <w:numPr>
-          <w:ilvl w:val="0"/>
-          <w:numId w:val="3"/>
-        </w:numPr>
-        <w:tabs>
-          <w:tab w:val="center" w:pos="5400"/>
-          <w:tab w:val="right" w:pos="10800"/>
-        </w:tabs>
-        <w:spacing w:after="0"/>
-        <w:rPr>
-          <w:rFonts w:ascii="SutonnyMJ" w:hAnsi="SutonnyMJ" w:cs="SutonnyMJ"/>
-          <w:b/>
-          <w:sz w:val="26"/>
-        </w:rPr>
-      </w:pPr>
-      <w:proofErr w:type="spellStart"/>
-      <w:r>
-        <w:rPr>
-          <w:rFonts w:ascii="SutonnyMJ" w:hAnsi="SutonnyMJ" w:cs="SutonnyMJ"/>
-          <w:b/>
-          <w:sz w:val="26"/>
-        </w:rPr>
-        <w:t>wÎ‡KvbwgwZK</w:t>
-      </w:r>
-      <w:proofErr w:type="spellEnd"/>
-      <w:r>
-        <w:rPr>
-          <w:rFonts w:ascii="SutonnyMJ" w:hAnsi="SutonnyMJ" w:cs="SutonnyMJ"/>
-          <w:b/>
-          <w:sz w:val="26"/>
-        </w:rPr>
-        <w:t xml:space="preserve"> </w:t>
-      </w:r>
-      <w:proofErr w:type="spellStart"/>
-      <w:r>
-        <w:rPr>
-          <w:rFonts w:ascii="SutonnyMJ" w:hAnsi="SutonnyMJ" w:cs="SutonnyMJ"/>
-          <w:b/>
-          <w:sz w:val="26"/>
-        </w:rPr>
-        <w:t>dvsk‡bi</w:t>
-      </w:r>
-      <w:proofErr w:type="spellEnd"/>
-      <w:r>
-        <w:rPr>
-          <w:rFonts w:ascii="SutonnyMJ" w:hAnsi="SutonnyMJ" w:cs="SutonnyMJ"/>
-          <w:b/>
-          <w:sz w:val="26"/>
-        </w:rPr>
-        <w:t xml:space="preserve"> †</w:t>
-      </w:r>
-      <w:proofErr w:type="spellStart"/>
-      <w:r>
-        <w:rPr>
-          <w:rFonts w:ascii="SutonnyMJ" w:hAnsi="SutonnyMJ" w:cs="SutonnyMJ"/>
-          <w:b/>
-          <w:sz w:val="26"/>
-        </w:rPr>
-        <w:t>ÿ‡Î</w:t>
-      </w:r>
-      <w:proofErr w:type="spellEnd"/>
-      <w:r>
-        <w:rPr>
-          <w:rFonts w:ascii="SutonnyMJ" w:hAnsi="SutonnyMJ" w:cs="SutonnyMJ"/>
-          <w:b/>
-          <w:sz w:val="26"/>
-        </w:rPr>
-        <w:t xml:space="preserve"> µ</w:t>
-      </w:r>
-      <w:proofErr w:type="spellStart"/>
-      <w:r>
-        <w:rPr>
-          <w:rFonts w:ascii="SutonnyMJ" w:hAnsi="SutonnyMJ" w:cs="SutonnyMJ"/>
-          <w:b/>
-          <w:sz w:val="26"/>
-        </w:rPr>
-        <w:t>gvMZ</w:t>
-      </w:r>
-      <w:proofErr w:type="spellEnd"/>
-      <w:r>
-        <w:rPr>
-          <w:rFonts w:ascii="SutonnyMJ" w:hAnsi="SutonnyMJ" w:cs="SutonnyMJ"/>
-          <w:b/>
-          <w:sz w:val="26"/>
-        </w:rPr>
-        <w:t xml:space="preserve"> </w:t>
-      </w:r>
-      <w:proofErr w:type="spellStart"/>
-      <w:r>
-        <w:rPr>
-          <w:rFonts w:ascii="SutonnyMJ" w:hAnsi="SutonnyMJ" w:cs="SutonnyMJ"/>
-          <w:b/>
-          <w:sz w:val="26"/>
-        </w:rPr>
-        <w:t>wb¤œ</w:t>
-      </w:r>
-      <w:proofErr w:type="spellEnd"/>
-      <w:r>
-        <w:rPr>
-          <w:rFonts w:ascii="SutonnyMJ" w:hAnsi="SutonnyMJ" w:cs="SutonnyMJ"/>
-          <w:b/>
-          <w:sz w:val="26"/>
-        </w:rPr>
-        <w:t xml:space="preserve"> </w:t>
-      </w:r>
-      <w:proofErr w:type="spellStart"/>
-      <w:r>
-        <w:rPr>
-          <w:rFonts w:ascii="SutonnyMJ" w:hAnsi="SutonnyMJ" w:cs="SutonnyMJ"/>
-          <w:b/>
-          <w:sz w:val="26"/>
-        </w:rPr>
-        <w:t>Nv‡Zi</w:t>
-      </w:r>
-      <w:proofErr w:type="spellEnd"/>
-      <w:r>
-        <w:rPr>
-          <w:rFonts w:ascii="SutonnyMJ" w:hAnsi="SutonnyMJ" w:cs="SutonnyMJ"/>
-          <w:b/>
-          <w:sz w:val="26"/>
-        </w:rPr>
-        <w:t xml:space="preserve"> </w:t>
-      </w:r>
-      <w:proofErr w:type="spellStart"/>
-      <w:r>
-        <w:rPr>
-          <w:rFonts w:ascii="SutonnyMJ" w:hAnsi="SutonnyMJ" w:cs="SutonnyMJ"/>
-          <w:b/>
-          <w:sz w:val="26"/>
-        </w:rPr>
-        <w:t>ivwk‡Z</w:t>
-      </w:r>
-      <w:proofErr w:type="spellEnd"/>
-      <w:r>
-        <w:rPr>
-          <w:rFonts w:ascii="SutonnyMJ" w:hAnsi="SutonnyMJ" w:cs="SutonnyMJ"/>
-          <w:b/>
-          <w:sz w:val="26"/>
-        </w:rPr>
-        <w:t xml:space="preserve"> </w:t>
-      </w:r>
-      <w:proofErr w:type="spellStart"/>
-      <w:r>
-        <w:rPr>
-          <w:rFonts w:ascii="SutonnyMJ" w:hAnsi="SutonnyMJ" w:cs="SutonnyMJ"/>
-          <w:b/>
-          <w:sz w:val="26"/>
-        </w:rPr>
-        <w:t>iæcvšÍi</w:t>
-      </w:r>
-      <w:proofErr w:type="spellEnd"/>
-      <w:r>
-        <w:rPr>
-          <w:rFonts w:ascii="SutonnyMJ" w:hAnsi="SutonnyMJ" w:cs="SutonnyMJ"/>
-          <w:b/>
-          <w:sz w:val="26"/>
-        </w:rPr>
-        <w:t xml:space="preserve"> </w:t>
-      </w:r>
-      <w:proofErr w:type="spellStart"/>
-      <w:r>
-        <w:rPr>
-          <w:rFonts w:ascii="SutonnyMJ" w:hAnsi="SutonnyMJ" w:cs="SutonnyMJ"/>
-          <w:b/>
-          <w:sz w:val="26"/>
-        </w:rPr>
-        <w:t>Ki‡Z</w:t>
-      </w:r>
-      <w:proofErr w:type="spellEnd"/>
-      <w:r>
-        <w:rPr>
-          <w:rFonts w:ascii="SutonnyMJ" w:hAnsi="SutonnyMJ" w:cs="SutonnyMJ"/>
-          <w:b/>
-          <w:sz w:val="26"/>
-        </w:rPr>
-        <w:t xml:space="preserve"> </w:t>
-      </w:r>
-      <w:proofErr w:type="spellStart"/>
-      <w:r>
-        <w:rPr>
-          <w:rFonts w:ascii="SutonnyMJ" w:hAnsi="SutonnyMJ" w:cs="SutonnyMJ"/>
-          <w:b/>
-          <w:sz w:val="26"/>
-        </w:rPr>
-        <w:t>n‡e</w:t>
-      </w:r>
-      <w:proofErr w:type="spellEnd"/>
-      <w:r>
-        <w:rPr>
-          <w:rFonts w:ascii="SutonnyMJ" w:hAnsi="SutonnyMJ" w:cs="SutonnyMJ"/>
-          <w:b/>
-          <w:sz w:val="26"/>
-        </w:rPr>
-        <w:t>|</w:t>
-      </w:r>
-    </w:p>
-    <w:p>
-      <w:pPr>
-        <w:pStyle w:val="ListParagraph"/>
-        <w:numPr>
-          <w:ilvl w:val="0"/>
-          <w:numId w:val="3"/>
-        </w:numPr>
-        <w:tabs>
-          <w:tab w:val="center" w:pos="5400"/>
-          <w:tab w:val="right" w:pos="10800"/>
-        </w:tabs>
-        <w:spacing w:after="0"/>
-        <w:rPr>
-          <w:rFonts w:ascii="SutonnyMJ" w:hAnsi="SutonnyMJ" w:cs="SutonnyMJ"/>
-          <w:b/>
-          <w:sz w:val="26"/>
-        </w:rPr>
-      </w:pPr>
-      <w:proofErr w:type="spellStart"/>
-      <w:r>
-        <w:rPr>
-          <w:rFonts w:ascii="SutonnyMJ" w:hAnsi="SutonnyMJ" w:cs="SutonnyMJ"/>
-          <w:b/>
-          <w:sz w:val="26"/>
-        </w:rPr>
-        <w:t>mgvKjb</w:t>
-      </w:r>
-      <w:proofErr w:type="spellEnd"/>
-      <w:r>
-        <w:rPr>
-          <w:rFonts w:ascii="SutonnyMJ" w:hAnsi="SutonnyMJ" w:cs="SutonnyMJ"/>
-          <w:b/>
-          <w:sz w:val="26"/>
-        </w:rPr>
-        <w:t xml:space="preserve"> </w:t>
-      </w:r>
-      <w:proofErr w:type="spellStart"/>
-      <w:r>
-        <w:rPr>
-          <w:rFonts w:ascii="SutonnyMJ" w:hAnsi="SutonnyMJ" w:cs="SutonnyMJ"/>
-          <w:b/>
-          <w:sz w:val="26"/>
-        </w:rPr>
-        <w:t>n‡jv</w:t>
-      </w:r>
-      <w:proofErr w:type="spellEnd"/>
-      <w:r>
-        <w:rPr>
-          <w:rFonts w:ascii="SutonnyMJ" w:hAnsi="SutonnyMJ" w:cs="SutonnyMJ"/>
-          <w:b/>
-          <w:sz w:val="26"/>
-        </w:rPr>
-        <w:t xml:space="preserve"> </w:t>
-      </w:r>
-      <w:proofErr w:type="spellStart"/>
-      <w:r>
-        <w:rPr>
-          <w:rFonts w:ascii="SutonnyMJ" w:hAnsi="SutonnyMJ" w:cs="SutonnyMJ"/>
-          <w:b/>
-          <w:sz w:val="26"/>
-        </w:rPr>
-        <w:t>AšÍixKi‡Yi</w:t>
-      </w:r>
-      <w:proofErr w:type="spellEnd"/>
-      <w:r>
-        <w:rPr>
-          <w:rFonts w:ascii="SutonnyMJ" w:hAnsi="SutonnyMJ" w:cs="SutonnyMJ"/>
-          <w:b/>
-          <w:sz w:val="26"/>
-        </w:rPr>
-        <w:t xml:space="preserve"> </w:t>
-      </w:r>
-      <w:proofErr w:type="spellStart"/>
-      <w:r>
-        <w:rPr>
-          <w:rFonts w:ascii="SutonnyMJ" w:hAnsi="SutonnyMJ" w:cs="SutonnyMJ"/>
-          <w:b/>
-          <w:sz w:val="26"/>
-        </w:rPr>
-        <w:t>wecixZ</w:t>
-      </w:r>
-      <w:proofErr w:type="spellEnd"/>
-      <w:r>
-        <w:rPr>
-          <w:rFonts w:ascii="SutonnyMJ" w:hAnsi="SutonnyMJ" w:cs="SutonnyMJ"/>
-          <w:b/>
-          <w:sz w:val="26"/>
-        </w:rPr>
-        <w:t xml:space="preserve"> </w:t>
-      </w:r>
-      <w:proofErr w:type="spellStart"/>
-      <w:r>
-        <w:rPr>
-          <w:rFonts w:ascii="SutonnyMJ" w:hAnsi="SutonnyMJ" w:cs="SutonnyMJ"/>
-          <w:b/>
-          <w:sz w:val="26"/>
-        </w:rPr>
-        <w:t>cÖµxqv</w:t>
-      </w:r>
-      <w:proofErr w:type="spellEnd"/>
-      <w:r>
-        <w:rPr>
-          <w:rFonts w:ascii="SutonnyMJ" w:hAnsi="SutonnyMJ" w:cs="SutonnyMJ"/>
-          <w:b/>
-          <w:sz w:val="26"/>
-        </w:rPr>
-        <w:t>|</w:t>
-      </w:r>
-    </w:p>
-    <w:p>
-      <w:pPr>
-        <w:pStyle w:val="ListParagraph"/>
-        <w:tabs>
-          <w:tab w:val="center" w:pos="5400"/>
-          <w:tab w:val="right" w:pos="10800"/>
-        </w:tabs>
-        <w:spacing w:after="0"/>
-        <w:ind w:left="1080"/>
-        <w:rPr>
-          <w:rFonts w:ascii="SutonnyMJ" w:hAnsi="SutonnyMJ" w:cs="SutonnyMJ"/>
-          <w:b/>
-          <w:sz w:val="26"/>
-        </w:rPr>
-      </w:pPr>
     </w:p>
     <w:tbl>
       <w:tblPr>
@@ -862,14 +74,14 @@
         <w:tblLook w:val="04A0" w:firstRow="1" w:lastRow="0" w:firstColumn="1" w:lastColumn="0" w:noHBand="0" w:noVBand="1"/>
       </w:tblPr>
       <w:tblGrid>
-        <w:gridCol w:w="625"/>
-        <w:gridCol w:w="2610"/>
-        <w:gridCol w:w="7555"/>
+        <w:gridCol w:w="715"/>
+        <w:gridCol w:w="3330"/>
+        <w:gridCol w:w="6745"/>
       </w:tblGrid>
       <w:tr>
         <w:tc>
           <w:tcPr>
-            <w:tcW w:w="625" w:type="dxa"/>
+            <w:tcW w:w="715" w:type="dxa"/>
           </w:tcPr>
           <w:p>
             <w:pPr>
@@ -893,7 +105,8 @@
         </w:tc>
         <w:tc>
           <w:tcPr>
-            <w:tcW w:w="2610" w:type="dxa"/>
+            <w:tcW w:w="3330" w:type="dxa"/>
+            <w:shd w:val="clear" w:color="auto" w:fill="auto"/>
             <w:vAlign w:val="center"/>
           </w:tcPr>
           <w:p>
@@ -901,7 +114,7 @@
               <w:tabs>
                 <w:tab w:val="left" w:pos="2760"/>
               </w:tabs>
-              <w:jc w:val="center"/>
+              <w:spacing w:line="360" w:lineRule="auto"/>
               <w:rPr>
                 <w:rFonts w:ascii="SutonnyMJ" w:eastAsiaTheme="minorEastAsia" w:hAnsi="SutonnyMJ" w:cs="SutonnyMJ"/>
                 <w:sz w:val="26"/>
@@ -920,13 +133,16 @@
         </w:tc>
         <w:tc>
           <w:tcPr>
-            <w:tcW w:w="7555" w:type="dxa"/>
+            <w:tcW w:w="6745" w:type="dxa"/>
+            <w:shd w:val="clear" w:color="auto" w:fill="auto"/>
+            <w:vAlign w:val="center"/>
           </w:tcPr>
           <w:p>
             <w:pPr>
               <w:tabs>
                 <w:tab w:val="left" w:pos="2760"/>
               </w:tabs>
+              <w:spacing w:line="360" w:lineRule="auto"/>
               <w:jc w:val="center"/>
               <w:rPr>
                 <w:rFonts w:ascii="SutonnyMJ" w:eastAsiaTheme="minorEastAsia" w:hAnsi="SutonnyMJ" w:cs="SutonnyMJ"/>
@@ -939,23 +155,7 @@
                 <w:rFonts w:ascii="SutonnyMJ" w:eastAsiaTheme="minorEastAsia" w:hAnsi="SutonnyMJ" w:cs="SutonnyMJ"/>
                 <w:sz w:val="26"/>
               </w:rPr>
-              <w:t>mgvav‡bi</w:t>
-            </w:r>
-            <w:proofErr w:type="spellEnd"/>
-            <w:r>
-              <w:rPr>
-                <w:rFonts w:ascii="SutonnyMJ" w:eastAsiaTheme="minorEastAsia" w:hAnsi="SutonnyMJ" w:cs="SutonnyMJ"/>
-                <w:sz w:val="26"/>
-              </w:rPr>
-              <w:t xml:space="preserve"> </w:t>
-            </w:r>
-            <w:proofErr w:type="spellStart"/>
-            <w:r>
-              <w:rPr>
-                <w:rFonts w:ascii="SutonnyMJ" w:eastAsiaTheme="minorEastAsia" w:hAnsi="SutonnyMJ" w:cs="SutonnyMJ"/>
-                <w:sz w:val="26"/>
-              </w:rPr>
-              <w:t>wbqg</w:t>
+              <w:t>mijxKiY</w:t>
             </w:r>
             <w:proofErr w:type="spellEnd"/>
           </w:p>
@@ -964,7 +164,7 @@
       <w:tr>
         <w:tc>
           <w:tcPr>
-            <w:tcW w:w="625" w:type="dxa"/>
+            <w:tcW w:w="715" w:type="dxa"/>
           </w:tcPr>
           <w:p>
             <w:pPr>
@@ -988,7 +188,8 @@
         </w:tc>
         <w:tc>
           <w:tcPr>
-            <w:tcW w:w="2610" w:type="dxa"/>
+            <w:tcW w:w="3330" w:type="dxa"/>
+            <w:shd w:val="clear" w:color="auto" w:fill="auto"/>
             <w:vAlign w:val="center"/>
           </w:tcPr>
           <w:p>
@@ -996,40 +197,109 @@
               <w:tabs>
                 <w:tab w:val="left" w:pos="2760"/>
               </w:tabs>
-              <w:jc w:val="center"/>
+              <w:spacing w:line="360" w:lineRule="auto"/>
+              <w:jc w:val="both"/>
               <w:rPr>
                 <w:rFonts w:ascii="SutonnyMJ" w:eastAsiaTheme="minorEastAsia" w:hAnsi="SutonnyMJ" w:cs="SutonnyMJ"/>
                 <w:sz w:val="26"/>
               </w:rPr>
             </w:pPr>
             <m:oMathPara>
+              <m:oMathParaPr>
+                <m:jc m:val="left"/>
+              </m:oMathParaPr>
               <m:oMath>
-                <m:r>
-                  <w:rPr>
-                    <w:rFonts w:ascii="Cambria Math" w:eastAsiaTheme="minorEastAsia" w:hAnsi="Cambria Math" w:cs="SutonnyMJ"/>
-                    <w:sz w:val="26"/>
-                  </w:rPr>
-                  <m:t>sinx.cosx</m:t>
-                </m:r>
+                <m:func>
+                  <m:funcPr>
+                    <m:ctrlPr>
+                      <w:rPr>
+                        <w:rFonts w:ascii="Cambria Math" w:eastAsiaTheme="minorEastAsia" w:hAnsi="Cambria Math" w:cs="SutonnyMJ"/>
+                        <w:i/>
+                        <w:sz w:val="26"/>
+                      </w:rPr>
+                    </m:ctrlPr>
+                  </m:funcPr>
+                  <m:fName>
+                    <m:sSup>
+                      <m:sSupPr>
+                        <m:ctrlPr>
+                          <w:rPr>
+                            <w:rFonts w:ascii="Cambria Math" w:eastAsiaTheme="minorEastAsia" w:hAnsi="Cambria Math" w:cs="SutonnyMJ"/>
+                            <w:i/>
+                            <w:sz w:val="26"/>
+                          </w:rPr>
+                        </m:ctrlPr>
+                      </m:sSupPr>
+                      <m:e>
+                        <m:r>
+                          <m:rPr>
+                            <m:sty m:val="p"/>
+                          </m:rPr>
+                          <w:rPr>
+                            <w:rFonts w:ascii="Cambria Math" w:eastAsiaTheme="minorEastAsia" w:hAnsi="Cambria Math" w:cs="SutonnyMJ"/>
+                            <w:sz w:val="26"/>
+                          </w:rPr>
+                          <m:t>sin</m:t>
+                        </m:r>
+                        <m:ctrlPr>
+                          <w:rPr>
+                            <w:rFonts w:ascii="Cambria Math" w:eastAsiaTheme="minorEastAsia" w:hAnsi="Cambria Math" w:cs="SutonnyMJ"/>
+                            <w:sz w:val="26"/>
+                          </w:rPr>
+                        </m:ctrlPr>
+                      </m:e>
+                      <m:sup>
+                        <m:r>
+                          <w:rPr>
+                            <w:rFonts w:ascii="Cambria Math" w:eastAsiaTheme="minorEastAsia" w:hAnsi="Cambria Math" w:cs="SutonnyMJ"/>
+                            <w:sz w:val="26"/>
+                          </w:rPr>
+                          <m:t>2</m:t>
+                        </m:r>
+                        <m:ctrlPr>
+                          <w:rPr>
+                            <w:rFonts w:ascii="Cambria Math" w:eastAsiaTheme="minorEastAsia" w:hAnsi="Cambria Math" w:cs="SutonnyMJ"/>
+                            <w:sz w:val="26"/>
+                          </w:rPr>
+                        </m:ctrlPr>
+                      </m:sup>
+                    </m:sSup>
+                  </m:fName>
+                  <m:e>
+                    <m:r>
+                      <w:rPr>
+                        <w:rFonts w:ascii="Cambria Math" w:eastAsiaTheme="minorEastAsia" w:hAnsi="Cambria Math" w:cs="SutonnyMJ"/>
+                        <w:sz w:val="26"/>
+                      </w:rPr>
+                      <m:t>θ</m:t>
+                    </m:r>
+                  </m:e>
+                </m:func>
               </m:oMath>
             </m:oMathPara>
           </w:p>
         </w:tc>
         <w:tc>
           <w:tcPr>
-            <w:tcW w:w="7555" w:type="dxa"/>
+            <w:tcW w:w="6745" w:type="dxa"/>
+            <w:shd w:val="clear" w:color="auto" w:fill="auto"/>
+            <w:vAlign w:val="center"/>
           </w:tcPr>
           <w:p>
             <w:pPr>
               <w:tabs>
                 <w:tab w:val="left" w:pos="2760"/>
               </w:tabs>
+              <w:spacing w:line="360" w:lineRule="auto"/>
               <w:rPr>
                 <w:rFonts w:ascii="SutonnyMJ" w:eastAsiaTheme="minorEastAsia" w:hAnsi="SutonnyMJ" w:cs="SutonnyMJ"/>
                 <w:sz w:val="26"/>
               </w:rPr>
             </w:pPr>
             <m:oMathPara>
+              <m:oMathParaPr>
+                <m:jc m:val="left"/>
+              </m:oMathParaPr>
               <m:oMath>
                 <m:f>
                   <m:fPr>
@@ -1065,7 +335,137 @@
                     <w:rFonts w:ascii="Cambria Math" w:eastAsiaTheme="minorEastAsia" w:hAnsi="Cambria Math" w:cs="SutonnyMJ"/>
                     <w:sz w:val="26"/>
                   </w:rPr>
-                  <m:t xml:space="preserve"> 2sinx cosx=sin2x</m:t>
+                  <m:t> 2</m:t>
+                </m:r>
+                <m:func>
+                  <m:funcPr>
+                    <m:ctrlPr>
+                      <w:rPr>
+                        <w:rFonts w:ascii="Cambria Math" w:eastAsiaTheme="minorEastAsia" w:hAnsi="Cambria Math" w:cs="SutonnyMJ"/>
+                        <w:i/>
+                        <w:sz w:val="26"/>
+                      </w:rPr>
+                    </m:ctrlPr>
+                  </m:funcPr>
+                  <m:fName>
+                    <m:sSup>
+                      <m:sSupPr>
+                        <m:ctrlPr>
+                          <w:rPr>
+                            <w:rFonts w:ascii="Cambria Math" w:eastAsiaTheme="minorEastAsia" w:hAnsi="Cambria Math" w:cs="SutonnyMJ"/>
+                            <w:i/>
+                            <w:sz w:val="26"/>
+                          </w:rPr>
+                        </m:ctrlPr>
+                      </m:sSupPr>
+                      <m:e>
+                        <m:r>
+                          <m:rPr>
+                            <m:sty m:val="p"/>
+                          </m:rPr>
+                          <w:rPr>
+                            <w:rFonts w:ascii="Cambria Math" w:eastAsiaTheme="minorEastAsia" w:hAnsi="Cambria Math" w:cs="SutonnyMJ"/>
+                            <w:sz w:val="26"/>
+                          </w:rPr>
+                          <m:t>sin</m:t>
+                        </m:r>
+                        <m:ctrlPr>
+                          <w:rPr>
+                            <w:rFonts w:ascii="Cambria Math" w:eastAsiaTheme="minorEastAsia" w:hAnsi="Cambria Math" w:cs="SutonnyMJ"/>
+                            <w:sz w:val="26"/>
+                          </w:rPr>
+                        </m:ctrlPr>
+                      </m:e>
+                      <m:sup>
+                        <m:r>
+                          <w:rPr>
+                            <w:rFonts w:ascii="Cambria Math" w:eastAsiaTheme="minorEastAsia" w:hAnsi="Cambria Math" w:cs="SutonnyMJ"/>
+                            <w:sz w:val="26"/>
+                          </w:rPr>
+                          <m:t>2</m:t>
+                        </m:r>
+                        <m:ctrlPr>
+                          <w:rPr>
+                            <w:rFonts w:ascii="Cambria Math" w:eastAsiaTheme="minorEastAsia" w:hAnsi="Cambria Math" w:cs="SutonnyMJ"/>
+                            <w:sz w:val="26"/>
+                          </w:rPr>
+                        </m:ctrlPr>
+                      </m:sup>
+                    </m:sSup>
+                  </m:fName>
+                  <m:e>
+                    <m:r>
+                      <w:rPr>
+                        <w:rFonts w:ascii="Cambria Math" w:eastAsiaTheme="minorEastAsia" w:hAnsi="Cambria Math" w:cs="SutonnyMJ"/>
+                        <w:sz w:val="26"/>
+                      </w:rPr>
+                      <m:t>θ</m:t>
+                    </m:r>
+                  </m:e>
+                </m:func>
+                <m:r>
+                  <w:rPr>
+                    <w:rFonts w:ascii="Cambria Math" w:eastAsiaTheme="minorEastAsia" w:hAnsi="Cambria Math" w:cs="SutonnyMJ"/>
+                    <w:sz w:val="26"/>
+                  </w:rPr>
+                  <m:t>=</m:t>
+                </m:r>
+                <m:f>
+                  <m:fPr>
+                    <m:ctrlPr>
+                      <w:rPr>
+                        <w:rFonts w:ascii="Cambria Math" w:eastAsiaTheme="minorEastAsia" w:hAnsi="Cambria Math" w:cs="SutonnyMJ"/>
+                        <w:i/>
+                        <w:sz w:val="26"/>
+                      </w:rPr>
+                    </m:ctrlPr>
+                  </m:fPr>
+                  <m:num>
+                    <m:r>
+                      <w:rPr>
+                        <w:rFonts w:ascii="Cambria Math" w:eastAsiaTheme="minorEastAsia" w:hAnsi="Cambria Math" w:cs="SutonnyMJ"/>
+                        <w:sz w:val="26"/>
+                      </w:rPr>
+                      <m:t>1</m:t>
+                    </m:r>
+                  </m:num>
+                  <m:den>
+                    <m:r>
+                      <w:rPr>
+                        <w:rFonts w:ascii="Cambria Math" w:eastAsiaTheme="minorEastAsia" w:hAnsi="Cambria Math" w:cs="SutonnyMJ"/>
+                        <w:sz w:val="26"/>
+                      </w:rPr>
+                      <m:t>2</m:t>
+                    </m:r>
+                  </m:den>
+                </m:f>
+                <m:r>
+                  <w:rPr>
+                    <w:rFonts w:ascii="Cambria Math" w:eastAsiaTheme="minorEastAsia" w:hAnsi="Cambria Math" w:cs="SutonnyMJ"/>
+                    <w:sz w:val="26"/>
+                  </w:rPr>
+                  <m:t>(1</m:t>
+                </m:r>
+                <m:r>
+                  <w:rPr>
+                    <w:rFonts w:ascii="Cambria Math" w:eastAsiaTheme="minorEastAsia" w:hAnsi="Cambria Math" w:cs="SutonnyMJ"/>
+                    <w:sz w:val="26"/>
+                  </w:rPr>
+                  <m:t>-</m:t>
+                </m:r>
+                <m:r>
+                  <w:rPr>
+                    <w:rFonts w:ascii="Cambria Math" w:eastAsiaTheme="minorEastAsia" w:hAnsi="Cambria Math" w:cs="SutonnyMJ"/>
+                    <w:sz w:val="26"/>
+                  </w:rPr>
+                  <m:t>cos2θ</m:t>
+                </m:r>
+                <m:r>
+                  <w:rPr>
+                    <w:rFonts w:ascii="Cambria Math" w:eastAsiaTheme="minorEastAsia" w:hAnsi="Cambria Math" w:cs="SutonnyMJ"/>
+                    <w:sz w:val="26"/>
+                  </w:rPr>
+                  <m:t>)</m:t>
                 </m:r>
               </m:oMath>
             </m:oMathPara>
@@ -1075,7 +475,7 @@
       <w:tr>
         <w:tc>
           <w:tcPr>
-            <w:tcW w:w="625" w:type="dxa"/>
+            <w:tcW w:w="715" w:type="dxa"/>
           </w:tcPr>
           <w:p>
             <w:pPr>
@@ -1099,7 +499,8 @@
         </w:tc>
         <w:tc>
           <w:tcPr>
-            <w:tcW w:w="2610" w:type="dxa"/>
+            <w:tcW w:w="3330" w:type="dxa"/>
+            <w:shd w:val="clear" w:color="auto" w:fill="auto"/>
             <w:vAlign w:val="center"/>
           </w:tcPr>
           <w:p>
@@ -1107,39 +508,109 @@
               <w:tabs>
                 <w:tab w:val="left" w:pos="2760"/>
               </w:tabs>
+              <w:spacing w:line="360" w:lineRule="auto"/>
+              <w:jc w:val="both"/>
               <w:rPr>
                 <w:rFonts w:ascii="SutonnyMJ" w:eastAsiaTheme="minorEastAsia" w:hAnsi="SutonnyMJ" w:cs="SutonnyMJ"/>
                 <w:sz w:val="26"/>
               </w:rPr>
             </w:pPr>
             <m:oMathPara>
+              <m:oMathParaPr>
+                <m:jc m:val="left"/>
+              </m:oMathParaPr>
               <m:oMath>
-                <m:r>
-                  <w:rPr>
-                    <w:rFonts w:ascii="Cambria Math" w:eastAsiaTheme="minorEastAsia" w:hAnsi="Cambria Math" w:cs="SutonnyMJ"/>
-                    <w:sz w:val="26"/>
-                  </w:rPr>
-                  <m:t>sinx.cos2x</m:t>
-                </m:r>
+                <m:func>
+                  <m:funcPr>
+                    <m:ctrlPr>
+                      <w:rPr>
+                        <w:rFonts w:ascii="Cambria Math" w:eastAsiaTheme="minorEastAsia" w:hAnsi="Cambria Math" w:cs="SutonnyMJ"/>
+                        <w:i/>
+                        <w:sz w:val="26"/>
+                      </w:rPr>
+                    </m:ctrlPr>
+                  </m:funcPr>
+                  <m:fName>
+                    <m:sSup>
+                      <m:sSupPr>
+                        <m:ctrlPr>
+                          <w:rPr>
+                            <w:rFonts w:ascii="Cambria Math" w:eastAsiaTheme="minorEastAsia" w:hAnsi="Cambria Math" w:cs="SutonnyMJ"/>
+                            <w:i/>
+                            <w:sz w:val="26"/>
+                          </w:rPr>
+                        </m:ctrlPr>
+                      </m:sSupPr>
+                      <m:e>
+                        <m:r>
+                          <m:rPr>
+                            <m:sty m:val="p"/>
+                          </m:rPr>
+                          <w:rPr>
+                            <w:rFonts w:ascii="Cambria Math" w:eastAsiaTheme="minorEastAsia" w:hAnsi="Cambria Math" w:cs="SutonnyMJ"/>
+                            <w:sz w:val="26"/>
+                          </w:rPr>
+                          <m:t>cos</m:t>
+                        </m:r>
+                        <m:ctrlPr>
+                          <w:rPr>
+                            <w:rFonts w:ascii="Cambria Math" w:eastAsiaTheme="minorEastAsia" w:hAnsi="Cambria Math" w:cs="SutonnyMJ"/>
+                            <w:sz w:val="26"/>
+                          </w:rPr>
+                        </m:ctrlPr>
+                      </m:e>
+                      <m:sup>
+                        <m:r>
+                          <w:rPr>
+                            <w:rFonts w:ascii="Cambria Math" w:eastAsiaTheme="minorEastAsia" w:hAnsi="Cambria Math" w:cs="SutonnyMJ"/>
+                            <w:sz w:val="26"/>
+                          </w:rPr>
+                          <m:t>2</m:t>
+                        </m:r>
+                        <m:ctrlPr>
+                          <w:rPr>
+                            <w:rFonts w:ascii="Cambria Math" w:eastAsiaTheme="minorEastAsia" w:hAnsi="Cambria Math" w:cs="SutonnyMJ"/>
+                            <w:sz w:val="26"/>
+                          </w:rPr>
+                        </m:ctrlPr>
+                      </m:sup>
+                    </m:sSup>
+                  </m:fName>
+                  <m:e>
+                    <m:r>
+                      <w:rPr>
+                        <w:rFonts w:ascii="Cambria Math" w:eastAsiaTheme="minorEastAsia" w:hAnsi="Cambria Math" w:cs="SutonnyMJ"/>
+                        <w:sz w:val="26"/>
+                      </w:rPr>
+                      <m:t>θ</m:t>
+                    </m:r>
+                  </m:e>
+                </m:func>
               </m:oMath>
             </m:oMathPara>
           </w:p>
         </w:tc>
         <w:tc>
           <w:tcPr>
-            <w:tcW w:w="7555" w:type="dxa"/>
+            <w:tcW w:w="6745" w:type="dxa"/>
+            <w:shd w:val="clear" w:color="auto" w:fill="auto"/>
+            <w:vAlign w:val="center"/>
           </w:tcPr>
           <w:p>
             <w:pPr>
               <w:tabs>
                 <w:tab w:val="left" w:pos="2760"/>
               </w:tabs>
+              <w:spacing w:line="360" w:lineRule="auto"/>
               <w:rPr>
                 <w:rFonts w:ascii="SutonnyMJ" w:eastAsiaTheme="minorEastAsia" w:hAnsi="SutonnyMJ" w:cs="SutonnyMJ"/>
                 <w:sz w:val="26"/>
               </w:rPr>
             </w:pPr>
             <m:oMathPara>
+              <m:oMathParaPr>
+                <m:jc m:val="left"/>
+              </m:oMathParaPr>
               <m:oMath>
                 <m:f>
                   <m:fPr>
@@ -1175,19 +646,133 @@
                     <w:rFonts w:ascii="Cambria Math" w:eastAsiaTheme="minorEastAsia" w:hAnsi="Cambria Math" w:cs="SutonnyMJ"/>
                     <w:sz w:val="26"/>
                   </w:rPr>
-                  <m:t xml:space="preserve"> 2 </m:t>
+                  <m:t> 2</m:t>
+                </m:r>
+                <m:func>
+                  <m:funcPr>
+                    <m:ctrlPr>
+                      <w:rPr>
+                        <w:rFonts w:ascii="Cambria Math" w:eastAsiaTheme="minorEastAsia" w:hAnsi="Cambria Math" w:cs="SutonnyMJ"/>
+                        <w:i/>
+                        <w:sz w:val="26"/>
+                      </w:rPr>
+                    </m:ctrlPr>
+                  </m:funcPr>
+                  <m:fName>
+                    <m:sSup>
+                      <m:sSupPr>
+                        <m:ctrlPr>
+                          <w:rPr>
+                            <w:rFonts w:ascii="Cambria Math" w:eastAsiaTheme="minorEastAsia" w:hAnsi="Cambria Math" w:cs="SutonnyMJ"/>
+                            <w:i/>
+                            <w:sz w:val="26"/>
+                          </w:rPr>
+                        </m:ctrlPr>
+                      </m:sSupPr>
+                      <m:e>
+                        <m:r>
+                          <m:rPr>
+                            <m:sty m:val="p"/>
+                          </m:rPr>
+                          <w:rPr>
+                            <w:rFonts w:ascii="Cambria Math" w:eastAsiaTheme="minorEastAsia" w:hAnsi="Cambria Math" w:cs="SutonnyMJ"/>
+                            <w:sz w:val="26"/>
+                          </w:rPr>
+                          <m:t>cos</m:t>
+                        </m:r>
+                        <m:ctrlPr>
+                          <w:rPr>
+                            <w:rFonts w:ascii="Cambria Math" w:eastAsiaTheme="minorEastAsia" w:hAnsi="Cambria Math" w:cs="SutonnyMJ"/>
+                            <w:sz w:val="26"/>
+                          </w:rPr>
+                        </m:ctrlPr>
+                      </m:e>
+                      <m:sup>
+                        <m:r>
+                          <w:rPr>
+                            <w:rFonts w:ascii="Cambria Math" w:eastAsiaTheme="minorEastAsia" w:hAnsi="Cambria Math" w:cs="SutonnyMJ"/>
+                            <w:sz w:val="26"/>
+                          </w:rPr>
+                          <m:t>2</m:t>
+                        </m:r>
+                        <m:ctrlPr>
+                          <w:rPr>
+                            <w:rFonts w:ascii="Cambria Math" w:eastAsiaTheme="minorEastAsia" w:hAnsi="Cambria Math" w:cs="SutonnyMJ"/>
+                            <w:sz w:val="26"/>
+                          </w:rPr>
+                        </m:ctrlPr>
+                      </m:sup>
+                    </m:sSup>
+                  </m:fName>
+                  <m:e>
+                    <m:r>
+                      <w:rPr>
+                        <w:rFonts w:ascii="Cambria Math" w:eastAsiaTheme="minorEastAsia" w:hAnsi="Cambria Math" w:cs="SutonnyMJ"/>
+                        <w:sz w:val="26"/>
+                      </w:rPr>
+                      <m:t>θ</m:t>
+                    </m:r>
+                  </m:e>
+                </m:func>
+                <m:r>
+                  <w:rPr>
+                    <w:rFonts w:ascii="Cambria Math" w:eastAsiaTheme="minorEastAsia" w:hAnsi="Cambria Math" w:cs="SutonnyMJ"/>
+                    <w:sz w:val="26"/>
+                  </w:rPr>
+                  <m:t>=</m:t>
+                </m:r>
+                <m:f>
+                  <m:fPr>
+                    <m:ctrlPr>
+                      <w:rPr>
+                        <w:rFonts w:ascii="Cambria Math" w:eastAsiaTheme="minorEastAsia" w:hAnsi="Cambria Math" w:cs="SutonnyMJ"/>
+                        <w:i/>
+                        <w:sz w:val="26"/>
+                      </w:rPr>
+                    </m:ctrlPr>
+                  </m:fPr>
+                  <m:num>
+                    <m:r>
+                      <w:rPr>
+                        <w:rFonts w:ascii="Cambria Math" w:eastAsiaTheme="minorEastAsia" w:hAnsi="Cambria Math" w:cs="SutonnyMJ"/>
+                        <w:sz w:val="26"/>
+                      </w:rPr>
+                      <m:t>1</m:t>
+                    </m:r>
+                  </m:num>
+                  <m:den>
+                    <m:r>
+                      <w:rPr>
+                        <w:rFonts w:ascii="Cambria Math" w:eastAsiaTheme="minorEastAsia" w:hAnsi="Cambria Math" w:cs="SutonnyMJ"/>
+                        <w:sz w:val="26"/>
+                      </w:rPr>
+                      <m:t>2</m:t>
+                    </m:r>
+                  </m:den>
+                </m:f>
+                <m:r>
+                  <w:rPr>
+                    <w:rFonts w:ascii="Cambria Math" w:eastAsiaTheme="minorEastAsia" w:hAnsi="Cambria Math" w:cs="SutonnyMJ"/>
+                    <w:sz w:val="26"/>
+                  </w:rPr>
+                  <m:t>(1+cos2θ</m:t>
+                </m:r>
+                <m:r>
+                  <w:rPr>
+                    <w:rFonts w:ascii="Cambria Math" w:eastAsiaTheme="minorEastAsia" w:hAnsi="Cambria Math" w:cs="SutonnyMJ"/>
+                    <w:sz w:val="26"/>
+                  </w:rPr>
+                  <m:t>)</m:t>
                 </m:r>
               </m:oMath>
             </m:oMathPara>
-            <w:bookmarkStart w:id="0" w:name="_GoBack"/>
-            <w:bookmarkEnd w:id="0"/>
           </w:p>
         </w:tc>
       </w:tr>
       <w:tr>
         <w:tc>
           <w:tcPr>
-            <w:tcW w:w="625" w:type="dxa"/>
+            <w:tcW w:w="715" w:type="dxa"/>
           </w:tcPr>
           <w:p>
             <w:pPr>
@@ -1211,7 +796,8 @@
         </w:tc>
         <w:tc>
           <w:tcPr>
-            <w:tcW w:w="2610" w:type="dxa"/>
+            <w:tcW w:w="3330" w:type="dxa"/>
+            <w:shd w:val="clear" w:color="auto" w:fill="auto"/>
             <w:vAlign w:val="center"/>
           </w:tcPr>
           <w:p>
@@ -1219,33 +805,100 @@
               <w:tabs>
                 <w:tab w:val="left" w:pos="2760"/>
               </w:tabs>
+              <w:spacing w:line="360" w:lineRule="auto"/>
+              <w:jc w:val="both"/>
               <w:rPr>
                 <w:rFonts w:ascii="SutonnyMJ" w:eastAsiaTheme="minorEastAsia" w:hAnsi="SutonnyMJ" w:cs="SutonnyMJ"/>
                 <w:sz w:val="26"/>
               </w:rPr>
             </w:pPr>
             <m:oMathPara>
+              <m:oMathParaPr>
+                <m:jc m:val="left"/>
+              </m:oMathParaPr>
               <m:oMath>
-                <m:r>
-                  <w:rPr>
-                    <w:rFonts w:ascii="Cambria Math" w:eastAsiaTheme="minorEastAsia" w:hAnsi="Cambria Math" w:cs="SutonnyMJ"/>
-                    <w:sz w:val="26"/>
-                  </w:rPr>
-                  <m:t>cosx.sin2x</m:t>
-                </m:r>
+                <m:func>
+                  <m:funcPr>
+                    <m:ctrlPr>
+                      <w:rPr>
+                        <w:rFonts w:ascii="Cambria Math" w:eastAsiaTheme="minorEastAsia" w:hAnsi="Cambria Math" w:cs="SutonnyMJ"/>
+                        <w:i/>
+                        <w:sz w:val="26"/>
+                      </w:rPr>
+                    </m:ctrlPr>
+                  </m:funcPr>
+                  <m:fName>
+                    <m:sSup>
+                      <m:sSupPr>
+                        <m:ctrlPr>
+                          <w:rPr>
+                            <w:rFonts w:ascii="Cambria Math" w:eastAsiaTheme="minorEastAsia" w:hAnsi="Cambria Math" w:cs="SutonnyMJ"/>
+                            <w:i/>
+                            <w:sz w:val="26"/>
+                          </w:rPr>
+                        </m:ctrlPr>
+                      </m:sSupPr>
+                      <m:e>
+                        <m:r>
+                          <m:rPr>
+                            <m:sty m:val="p"/>
+                          </m:rPr>
+                          <w:rPr>
+                            <w:rFonts w:ascii="Cambria Math" w:eastAsiaTheme="minorEastAsia" w:hAnsi="Cambria Math" w:cs="SutonnyMJ"/>
+                            <w:sz w:val="26"/>
+                          </w:rPr>
+                          <m:t>cos</m:t>
+                        </m:r>
+                        <m:ctrlPr>
+                          <w:rPr>
+                            <w:rFonts w:ascii="Cambria Math" w:eastAsiaTheme="minorEastAsia" w:hAnsi="Cambria Math" w:cs="SutonnyMJ"/>
+                            <w:sz w:val="26"/>
+                          </w:rPr>
+                        </m:ctrlPr>
+                      </m:e>
+                      <m:sup>
+                        <m:r>
+                          <w:rPr>
+                            <w:rFonts w:ascii="Cambria Math" w:eastAsiaTheme="minorEastAsia" w:hAnsi="Cambria Math" w:cs="SutonnyMJ"/>
+                            <w:sz w:val="26"/>
+                          </w:rPr>
+                          <m:t>3</m:t>
+                        </m:r>
+                        <m:ctrlPr>
+                          <w:rPr>
+                            <w:rFonts w:ascii="Cambria Math" w:eastAsiaTheme="minorEastAsia" w:hAnsi="Cambria Math" w:cs="SutonnyMJ"/>
+                            <w:sz w:val="26"/>
+                          </w:rPr>
+                        </m:ctrlPr>
+                      </m:sup>
+                    </m:sSup>
+                  </m:fName>
+                  <m:e>
+                    <m:r>
+                      <w:rPr>
+                        <w:rFonts w:ascii="Cambria Math" w:eastAsiaTheme="minorEastAsia" w:hAnsi="Cambria Math" w:cs="SutonnyMJ"/>
+                        <w:sz w:val="26"/>
+                      </w:rPr>
+                      <m:t>θ</m:t>
+                    </m:r>
+                  </m:e>
+                </m:func>
               </m:oMath>
             </m:oMathPara>
           </w:p>
         </w:tc>
         <w:tc>
           <w:tcPr>
-            <w:tcW w:w="7555" w:type="dxa"/>
+            <w:tcW w:w="6745" w:type="dxa"/>
+            <w:shd w:val="clear" w:color="auto" w:fill="auto"/>
+            <w:vAlign w:val="center"/>
           </w:tcPr>
           <w:p>
             <w:pPr>
               <w:tabs>
                 <w:tab w:val="left" w:pos="2760"/>
               </w:tabs>
+              <w:spacing w:line="360" w:lineRule="auto"/>
               <w:rPr>
                 <w:rFonts w:ascii="SutonnyMJ" w:eastAsiaTheme="minorEastAsia" w:hAnsi="SutonnyMJ" w:cs="SutonnyMJ"/>
                 <w:sz w:val="26"/>
@@ -1257,7 +910,7 @@
       <w:tr>
         <w:tc>
           <w:tcPr>
-            <w:tcW w:w="625" w:type="dxa"/>
+            <w:tcW w:w="715" w:type="dxa"/>
           </w:tcPr>
           <w:p>
             <w:pPr>
@@ -1281,7 +934,8 @@
         </w:tc>
         <w:tc>
           <w:tcPr>
-            <w:tcW w:w="2610" w:type="dxa"/>
+            <w:tcW w:w="3330" w:type="dxa"/>
+            <w:shd w:val="clear" w:color="auto" w:fill="auto"/>
             <w:vAlign w:val="center"/>
           </w:tcPr>
           <w:p>
@@ -1289,33 +943,100 @@
               <w:tabs>
                 <w:tab w:val="left" w:pos="2760"/>
               </w:tabs>
+              <w:spacing w:line="360" w:lineRule="auto"/>
+              <w:jc w:val="both"/>
               <w:rPr>
                 <w:rFonts w:ascii="SutonnyMJ" w:eastAsiaTheme="minorEastAsia" w:hAnsi="SutonnyMJ" w:cs="SutonnyMJ"/>
                 <w:sz w:val="26"/>
               </w:rPr>
             </w:pPr>
             <m:oMathPara>
+              <m:oMathParaPr>
+                <m:jc m:val="left"/>
+              </m:oMathParaPr>
               <m:oMath>
-                <m:r>
-                  <w:rPr>
-                    <w:rFonts w:ascii="Cambria Math" w:eastAsiaTheme="minorEastAsia" w:hAnsi="Cambria Math" w:cs="SutonnyMJ"/>
-                    <w:sz w:val="26"/>
-                  </w:rPr>
-                  <m:t xml:space="preserve">sinx.sin2x </m:t>
-                </m:r>
+                <m:func>
+                  <m:funcPr>
+                    <m:ctrlPr>
+                      <w:rPr>
+                        <w:rFonts w:ascii="Cambria Math" w:eastAsiaTheme="minorEastAsia" w:hAnsi="Cambria Math" w:cs="SutonnyMJ"/>
+                        <w:i/>
+                        <w:sz w:val="26"/>
+                      </w:rPr>
+                    </m:ctrlPr>
+                  </m:funcPr>
+                  <m:fName>
+                    <m:sSup>
+                      <m:sSupPr>
+                        <m:ctrlPr>
+                          <w:rPr>
+                            <w:rFonts w:ascii="Cambria Math" w:eastAsiaTheme="minorEastAsia" w:hAnsi="Cambria Math" w:cs="SutonnyMJ"/>
+                            <w:i/>
+                            <w:sz w:val="26"/>
+                          </w:rPr>
+                        </m:ctrlPr>
+                      </m:sSupPr>
+                      <m:e>
+                        <m:r>
+                          <m:rPr>
+                            <m:sty m:val="p"/>
+                          </m:rPr>
+                          <w:rPr>
+                            <w:rFonts w:ascii="Cambria Math" w:eastAsiaTheme="minorEastAsia" w:hAnsi="Cambria Math" w:cs="SutonnyMJ"/>
+                            <w:sz w:val="26"/>
+                          </w:rPr>
+                          <m:t>sin</m:t>
+                        </m:r>
+                        <m:ctrlPr>
+                          <w:rPr>
+                            <w:rFonts w:ascii="Cambria Math" w:eastAsiaTheme="minorEastAsia" w:hAnsi="Cambria Math" w:cs="SutonnyMJ"/>
+                            <w:sz w:val="26"/>
+                          </w:rPr>
+                        </m:ctrlPr>
+                      </m:e>
+                      <m:sup>
+                        <m:r>
+                          <w:rPr>
+                            <w:rFonts w:ascii="Cambria Math" w:eastAsiaTheme="minorEastAsia" w:hAnsi="Cambria Math" w:cs="SutonnyMJ"/>
+                            <w:sz w:val="26"/>
+                          </w:rPr>
+                          <m:t>3</m:t>
+                        </m:r>
+                        <m:ctrlPr>
+                          <w:rPr>
+                            <w:rFonts w:ascii="Cambria Math" w:eastAsiaTheme="minorEastAsia" w:hAnsi="Cambria Math" w:cs="SutonnyMJ"/>
+                            <w:sz w:val="26"/>
+                          </w:rPr>
+                        </m:ctrlPr>
+                      </m:sup>
+                    </m:sSup>
+                  </m:fName>
+                  <m:e>
+                    <m:r>
+                      <w:rPr>
+                        <w:rFonts w:ascii="Cambria Math" w:eastAsiaTheme="minorEastAsia" w:hAnsi="Cambria Math" w:cs="SutonnyMJ"/>
+                        <w:sz w:val="26"/>
+                      </w:rPr>
+                      <m:t>θ</m:t>
+                    </m:r>
+                  </m:e>
+                </m:func>
               </m:oMath>
             </m:oMathPara>
           </w:p>
         </w:tc>
         <w:tc>
           <w:tcPr>
-            <w:tcW w:w="7555" w:type="dxa"/>
+            <w:tcW w:w="6745" w:type="dxa"/>
+            <w:shd w:val="clear" w:color="auto" w:fill="auto"/>
+            <w:vAlign w:val="center"/>
           </w:tcPr>
           <w:p>
             <w:pPr>
               <w:tabs>
                 <w:tab w:val="left" w:pos="2760"/>
               </w:tabs>
+              <w:spacing w:line="360" w:lineRule="auto"/>
               <w:rPr>
                 <w:rFonts w:ascii="SutonnyMJ" w:eastAsiaTheme="minorEastAsia" w:hAnsi="SutonnyMJ" w:cs="SutonnyMJ"/>
                 <w:sz w:val="26"/>
@@ -1327,7 +1048,7 @@
       <w:tr>
         <w:tc>
           <w:tcPr>
-            <w:tcW w:w="625" w:type="dxa"/>
+            <w:tcW w:w="715" w:type="dxa"/>
           </w:tcPr>
           <w:p>
             <w:pPr>
@@ -1351,7 +1072,8 @@
         </w:tc>
         <w:tc>
           <w:tcPr>
-            <w:tcW w:w="2610" w:type="dxa"/>
+            <w:tcW w:w="3330" w:type="dxa"/>
+            <w:shd w:val="clear" w:color="auto" w:fill="auto"/>
             <w:vAlign w:val="center"/>
           </w:tcPr>
           <w:p>
@@ -1359,76 +1081,7 @@
               <w:tabs>
                 <w:tab w:val="left" w:pos="2760"/>
               </w:tabs>
-              <w:rPr>
-                <w:rFonts w:ascii="SutonnyMJ" w:eastAsiaTheme="minorEastAsia" w:hAnsi="SutonnyMJ" w:cs="SutonnyMJ"/>
-                <w:sz w:val="26"/>
-              </w:rPr>
-            </w:pPr>
-            <m:oMathPara>
-              <m:oMath>
-                <m:r>
-                  <w:rPr>
-                    <w:rFonts w:ascii="Cambria Math" w:eastAsiaTheme="minorEastAsia" w:hAnsi="Cambria Math" w:cs="SutonnyMJ"/>
-                    <w:sz w:val="26"/>
-                  </w:rPr>
-                  <m:t xml:space="preserve">cosx.cos2x </m:t>
-                </m:r>
-              </m:oMath>
-            </m:oMathPara>
-          </w:p>
-        </w:tc>
-        <w:tc>
-          <w:tcPr>
-            <w:tcW w:w="7555" w:type="dxa"/>
-          </w:tcPr>
-          <w:p>
-            <w:pPr>
-              <w:tabs>
-                <w:tab w:val="left" w:pos="2760"/>
-              </w:tabs>
-              <w:rPr>
-                <w:rFonts w:ascii="SutonnyMJ" w:eastAsiaTheme="minorEastAsia" w:hAnsi="SutonnyMJ" w:cs="SutonnyMJ"/>
-                <w:sz w:val="26"/>
-              </w:rPr>
-            </w:pPr>
-          </w:p>
-        </w:tc>
-      </w:tr>
-      <w:tr>
-        <w:tc>
-          <w:tcPr>
-            <w:tcW w:w="625" w:type="dxa"/>
-          </w:tcPr>
-          <w:p>
-            <w:pPr>
-              <w:tabs>
-                <w:tab w:val="left" w:pos="2760"/>
-              </w:tabs>
-              <w:jc w:val="center"/>
-              <w:rPr>
-                <w:rFonts w:ascii="SutonnyMJ" w:eastAsiaTheme="minorEastAsia" w:hAnsi="SutonnyMJ" w:cs="SutonnyMJ"/>
-                <w:sz w:val="26"/>
-              </w:rPr>
-            </w:pPr>
-            <w:r>
-              <w:rPr>
-                <w:rFonts w:ascii="SutonnyMJ" w:eastAsiaTheme="minorEastAsia" w:hAnsi="SutonnyMJ" w:cs="SutonnyMJ"/>
-                <w:sz w:val="26"/>
-              </w:rPr>
-              <w:t>06</w:t>
-            </w:r>
-          </w:p>
-        </w:tc>
-        <w:tc>
-          <w:tcPr>
-            <w:tcW w:w="2610" w:type="dxa"/>
-            <w:vAlign w:val="center"/>
-          </w:tcPr>
-          <w:p>
-            <w:pPr>
-              <w:tabs>
-                <w:tab w:val="left" w:pos="2760"/>
-              </w:tabs>
+              <w:spacing w:line="360" w:lineRule="auto"/>
               <w:rPr>
                 <w:rFonts w:ascii="SutonnyMJ" w:eastAsiaTheme="minorEastAsia" w:hAnsi="SutonnyMJ" w:cs="SutonnyMJ"/>
                 <w:sz w:val="26"/>
@@ -1438,49 +1091,8 @@
         </w:tc>
         <w:tc>
           <w:tcPr>
-            <w:tcW w:w="7555" w:type="dxa"/>
-          </w:tcPr>
-          <w:p>
-            <w:pPr>
-              <w:tabs>
-                <w:tab w:val="left" w:pos="2760"/>
-              </w:tabs>
-              <w:rPr>
-                <w:rFonts w:ascii="SutonnyMJ" w:eastAsiaTheme="minorEastAsia" w:hAnsi="SutonnyMJ" w:cs="SutonnyMJ"/>
-                <w:sz w:val="26"/>
-              </w:rPr>
-            </w:pPr>
-          </w:p>
-        </w:tc>
-      </w:tr>
-      <w:tr>
-        <w:tc>
-          <w:tcPr>
-            <w:tcW w:w="625" w:type="dxa"/>
-          </w:tcPr>
-          <w:p>
-            <w:pPr>
-              <w:tabs>
-                <w:tab w:val="left" w:pos="2760"/>
-              </w:tabs>
-              <w:jc w:val="center"/>
-              <w:rPr>
-                <w:rFonts w:ascii="SutonnyMJ" w:eastAsiaTheme="minorEastAsia" w:hAnsi="SutonnyMJ" w:cs="SutonnyMJ"/>
-                <w:sz w:val="26"/>
-              </w:rPr>
-            </w:pPr>
-            <w:r>
-              <w:rPr>
-                <w:rFonts w:ascii="SutonnyMJ" w:eastAsiaTheme="minorEastAsia" w:hAnsi="SutonnyMJ" w:cs="SutonnyMJ"/>
-                <w:sz w:val="26"/>
-              </w:rPr>
-              <w:t>07</w:t>
-            </w:r>
-          </w:p>
-        </w:tc>
-        <w:tc>
-          <w:tcPr>
-            <w:tcW w:w="2610" w:type="dxa"/>
+            <w:tcW w:w="6745" w:type="dxa"/>
+            <w:shd w:val="clear" w:color="auto" w:fill="auto"/>
             <w:vAlign w:val="center"/>
           </w:tcPr>
           <w:p>
@@ -1488,435 +1100,7 @@
               <w:tabs>
                 <w:tab w:val="left" w:pos="2760"/>
               </w:tabs>
-              <w:rPr>
-                <w:rFonts w:ascii="SutonnyMJ" w:eastAsiaTheme="minorEastAsia" w:hAnsi="SutonnyMJ" w:cs="SutonnyMJ"/>
-                <w:sz w:val="26"/>
-              </w:rPr>
-            </w:pPr>
-          </w:p>
-        </w:tc>
-        <w:tc>
-          <w:tcPr>
-            <w:tcW w:w="7555" w:type="dxa"/>
-          </w:tcPr>
-          <w:p>
-            <w:pPr>
-              <w:tabs>
-                <w:tab w:val="left" w:pos="2760"/>
-              </w:tabs>
-              <w:rPr>
-                <w:rFonts w:ascii="SutonnyMJ" w:eastAsiaTheme="minorEastAsia" w:hAnsi="SutonnyMJ" w:cs="SutonnyMJ"/>
-                <w:sz w:val="26"/>
-              </w:rPr>
-            </w:pPr>
-          </w:p>
-        </w:tc>
-      </w:tr>
-      <w:tr>
-        <w:tc>
-          <w:tcPr>
-            <w:tcW w:w="625" w:type="dxa"/>
-          </w:tcPr>
-          <w:p>
-            <w:pPr>
-              <w:tabs>
-                <w:tab w:val="left" w:pos="2760"/>
-              </w:tabs>
-              <w:jc w:val="center"/>
-              <w:rPr>
-                <w:rFonts w:ascii="SutonnyMJ" w:eastAsiaTheme="minorEastAsia" w:hAnsi="SutonnyMJ" w:cs="SutonnyMJ"/>
-                <w:sz w:val="26"/>
-              </w:rPr>
-            </w:pPr>
-            <w:r>
-              <w:rPr>
-                <w:rFonts w:ascii="SutonnyMJ" w:eastAsiaTheme="minorEastAsia" w:hAnsi="SutonnyMJ" w:cs="SutonnyMJ"/>
-                <w:sz w:val="26"/>
-              </w:rPr>
-              <w:t>08</w:t>
-            </w:r>
-          </w:p>
-        </w:tc>
-        <w:tc>
-          <w:tcPr>
-            <w:tcW w:w="2610" w:type="dxa"/>
-            <w:vAlign w:val="center"/>
-          </w:tcPr>
-          <w:p>
-            <w:pPr>
-              <w:tabs>
-                <w:tab w:val="left" w:pos="2760"/>
-              </w:tabs>
-              <w:rPr>
-                <w:rFonts w:ascii="SutonnyMJ" w:eastAsiaTheme="minorEastAsia" w:hAnsi="SutonnyMJ" w:cs="SutonnyMJ"/>
-                <w:sz w:val="26"/>
-              </w:rPr>
-            </w:pPr>
-          </w:p>
-        </w:tc>
-        <w:tc>
-          <w:tcPr>
-            <w:tcW w:w="7555" w:type="dxa"/>
-          </w:tcPr>
-          <w:p>
-            <w:pPr>
-              <w:tabs>
-                <w:tab w:val="left" w:pos="2760"/>
-              </w:tabs>
-              <w:rPr>
-                <w:rFonts w:ascii="SutonnyMJ" w:eastAsiaTheme="minorEastAsia" w:hAnsi="SutonnyMJ" w:cs="SutonnyMJ"/>
-                <w:sz w:val="26"/>
-              </w:rPr>
-            </w:pPr>
-          </w:p>
-        </w:tc>
-      </w:tr>
-      <w:tr>
-        <w:tc>
-          <w:tcPr>
-            <w:tcW w:w="625" w:type="dxa"/>
-          </w:tcPr>
-          <w:p>
-            <w:pPr>
-              <w:tabs>
-                <w:tab w:val="left" w:pos="2760"/>
-              </w:tabs>
-              <w:jc w:val="center"/>
-              <w:rPr>
-                <w:rFonts w:ascii="SutonnyMJ" w:eastAsiaTheme="minorEastAsia" w:hAnsi="SutonnyMJ" w:cs="SutonnyMJ"/>
-                <w:sz w:val="26"/>
-              </w:rPr>
-            </w:pPr>
-            <w:r>
-              <w:rPr>
-                <w:rFonts w:ascii="SutonnyMJ" w:eastAsiaTheme="minorEastAsia" w:hAnsi="SutonnyMJ" w:cs="SutonnyMJ"/>
-                <w:sz w:val="26"/>
-              </w:rPr>
-              <w:t>09</w:t>
-            </w:r>
-          </w:p>
-        </w:tc>
-        <w:tc>
-          <w:tcPr>
-            <w:tcW w:w="2610" w:type="dxa"/>
-            <w:vAlign w:val="center"/>
-          </w:tcPr>
-          <w:p>
-            <w:pPr>
-              <w:tabs>
-                <w:tab w:val="left" w:pos="2760"/>
-              </w:tabs>
-              <w:rPr>
-                <w:rFonts w:ascii="SutonnyMJ" w:eastAsiaTheme="minorEastAsia" w:hAnsi="SutonnyMJ" w:cs="SutonnyMJ"/>
-                <w:sz w:val="26"/>
-              </w:rPr>
-            </w:pPr>
-          </w:p>
-        </w:tc>
-        <w:tc>
-          <w:tcPr>
-            <w:tcW w:w="7555" w:type="dxa"/>
-          </w:tcPr>
-          <w:p>
-            <w:pPr>
-              <w:tabs>
-                <w:tab w:val="left" w:pos="2760"/>
-              </w:tabs>
-              <w:rPr>
-                <w:rFonts w:ascii="SutonnyMJ" w:eastAsiaTheme="minorEastAsia" w:hAnsi="SutonnyMJ" w:cs="SutonnyMJ"/>
-                <w:sz w:val="26"/>
-              </w:rPr>
-            </w:pPr>
-          </w:p>
-        </w:tc>
-      </w:tr>
-      <w:tr>
-        <w:tc>
-          <w:tcPr>
-            <w:tcW w:w="625" w:type="dxa"/>
-          </w:tcPr>
-          <w:p>
-            <w:pPr>
-              <w:tabs>
-                <w:tab w:val="left" w:pos="2760"/>
-              </w:tabs>
-              <w:jc w:val="center"/>
-              <w:rPr>
-                <w:rFonts w:ascii="SutonnyMJ" w:eastAsiaTheme="minorEastAsia" w:hAnsi="SutonnyMJ" w:cs="SutonnyMJ"/>
-                <w:sz w:val="26"/>
-              </w:rPr>
-            </w:pPr>
-            <w:r>
-              <w:rPr>
-                <w:rFonts w:ascii="SutonnyMJ" w:eastAsiaTheme="minorEastAsia" w:hAnsi="SutonnyMJ" w:cs="SutonnyMJ"/>
-                <w:sz w:val="26"/>
-              </w:rPr>
-              <w:t>10</w:t>
-            </w:r>
-          </w:p>
-        </w:tc>
-        <w:tc>
-          <w:tcPr>
-            <w:tcW w:w="2610" w:type="dxa"/>
-            <w:vAlign w:val="center"/>
-          </w:tcPr>
-          <w:p>
-            <w:pPr>
-              <w:tabs>
-                <w:tab w:val="left" w:pos="2760"/>
-              </w:tabs>
-              <w:rPr>
-                <w:rFonts w:ascii="SutonnyMJ" w:eastAsiaTheme="minorEastAsia" w:hAnsi="SutonnyMJ" w:cs="SutonnyMJ"/>
-                <w:sz w:val="26"/>
-              </w:rPr>
-            </w:pPr>
-          </w:p>
-        </w:tc>
-        <w:tc>
-          <w:tcPr>
-            <w:tcW w:w="7555" w:type="dxa"/>
-          </w:tcPr>
-          <w:p>
-            <w:pPr>
-              <w:tabs>
-                <w:tab w:val="left" w:pos="2760"/>
-              </w:tabs>
-              <w:rPr>
-                <w:rFonts w:ascii="SutonnyMJ" w:eastAsiaTheme="minorEastAsia" w:hAnsi="SutonnyMJ" w:cs="SutonnyMJ"/>
-                <w:sz w:val="26"/>
-              </w:rPr>
-            </w:pPr>
-          </w:p>
-        </w:tc>
-      </w:tr>
-      <w:tr>
-        <w:tc>
-          <w:tcPr>
-            <w:tcW w:w="625" w:type="dxa"/>
-          </w:tcPr>
-          <w:p>
-            <w:pPr>
-              <w:tabs>
-                <w:tab w:val="left" w:pos="2760"/>
-              </w:tabs>
-              <w:jc w:val="center"/>
-              <w:rPr>
-                <w:rFonts w:ascii="SutonnyMJ" w:eastAsiaTheme="minorEastAsia" w:hAnsi="SutonnyMJ" w:cs="SutonnyMJ"/>
-                <w:sz w:val="26"/>
-              </w:rPr>
-            </w:pPr>
-            <w:r>
-              <w:rPr>
-                <w:rFonts w:ascii="SutonnyMJ" w:eastAsiaTheme="minorEastAsia" w:hAnsi="SutonnyMJ" w:cs="SutonnyMJ"/>
-                <w:sz w:val="26"/>
-              </w:rPr>
-              <w:t>11</w:t>
-            </w:r>
-          </w:p>
-        </w:tc>
-        <w:tc>
-          <w:tcPr>
-            <w:tcW w:w="2610" w:type="dxa"/>
-            <w:vAlign w:val="center"/>
-          </w:tcPr>
-          <w:p>
-            <w:pPr>
-              <w:tabs>
-                <w:tab w:val="left" w:pos="2760"/>
-              </w:tabs>
-              <w:rPr>
-                <w:rFonts w:ascii="SutonnyMJ" w:eastAsiaTheme="minorEastAsia" w:hAnsi="SutonnyMJ" w:cs="SutonnyMJ"/>
-                <w:sz w:val="26"/>
-              </w:rPr>
-            </w:pPr>
-          </w:p>
-        </w:tc>
-        <w:tc>
-          <w:tcPr>
-            <w:tcW w:w="7555" w:type="dxa"/>
-          </w:tcPr>
-          <w:p>
-            <w:pPr>
-              <w:tabs>
-                <w:tab w:val="left" w:pos="2760"/>
-              </w:tabs>
-              <w:rPr>
-                <w:rFonts w:ascii="SutonnyMJ" w:eastAsiaTheme="minorEastAsia" w:hAnsi="SutonnyMJ" w:cs="SutonnyMJ"/>
-                <w:sz w:val="26"/>
-              </w:rPr>
-            </w:pPr>
-          </w:p>
-        </w:tc>
-      </w:tr>
-      <w:tr>
-        <w:tc>
-          <w:tcPr>
-            <w:tcW w:w="625" w:type="dxa"/>
-          </w:tcPr>
-          <w:p>
-            <w:pPr>
-              <w:tabs>
-                <w:tab w:val="left" w:pos="2760"/>
-              </w:tabs>
-              <w:jc w:val="center"/>
-              <w:rPr>
-                <w:rFonts w:ascii="SutonnyMJ" w:eastAsiaTheme="minorEastAsia" w:hAnsi="SutonnyMJ" w:cs="SutonnyMJ"/>
-                <w:sz w:val="26"/>
-              </w:rPr>
-            </w:pPr>
-            <w:r>
-              <w:rPr>
-                <w:rFonts w:ascii="SutonnyMJ" w:eastAsiaTheme="minorEastAsia" w:hAnsi="SutonnyMJ" w:cs="SutonnyMJ"/>
-                <w:sz w:val="26"/>
-              </w:rPr>
-              <w:t>12</w:t>
-            </w:r>
-          </w:p>
-        </w:tc>
-        <w:tc>
-          <w:tcPr>
-            <w:tcW w:w="2610" w:type="dxa"/>
-            <w:vAlign w:val="center"/>
-          </w:tcPr>
-          <w:p>
-            <w:pPr>
-              <w:tabs>
-                <w:tab w:val="left" w:pos="2760"/>
-              </w:tabs>
-              <w:rPr>
-                <w:rFonts w:ascii="SutonnyMJ" w:eastAsiaTheme="minorEastAsia" w:hAnsi="SutonnyMJ" w:cs="SutonnyMJ"/>
-                <w:sz w:val="26"/>
-              </w:rPr>
-            </w:pPr>
-          </w:p>
-        </w:tc>
-        <w:tc>
-          <w:tcPr>
-            <w:tcW w:w="7555" w:type="dxa"/>
-          </w:tcPr>
-          <w:p>
-            <w:pPr>
-              <w:tabs>
-                <w:tab w:val="left" w:pos="2760"/>
-              </w:tabs>
-              <w:rPr>
-                <w:rFonts w:ascii="SutonnyMJ" w:eastAsiaTheme="minorEastAsia" w:hAnsi="SutonnyMJ" w:cs="SutonnyMJ"/>
-                <w:sz w:val="26"/>
-              </w:rPr>
-            </w:pPr>
-          </w:p>
-        </w:tc>
-      </w:tr>
-      <w:tr>
-        <w:tc>
-          <w:tcPr>
-            <w:tcW w:w="625" w:type="dxa"/>
-          </w:tcPr>
-          <w:p>
-            <w:pPr>
-              <w:tabs>
-                <w:tab w:val="left" w:pos="2760"/>
-              </w:tabs>
-              <w:jc w:val="center"/>
-              <w:rPr>
-                <w:rFonts w:ascii="SutonnyMJ" w:eastAsiaTheme="minorEastAsia" w:hAnsi="SutonnyMJ" w:cs="SutonnyMJ"/>
-                <w:sz w:val="26"/>
-              </w:rPr>
-            </w:pPr>
-            <w:r>
-              <w:rPr>
-                <w:rFonts w:ascii="SutonnyMJ" w:eastAsiaTheme="minorEastAsia" w:hAnsi="SutonnyMJ" w:cs="SutonnyMJ"/>
-                <w:sz w:val="26"/>
-              </w:rPr>
-              <w:t>13</w:t>
-            </w:r>
-          </w:p>
-        </w:tc>
-        <w:tc>
-          <w:tcPr>
-            <w:tcW w:w="2610" w:type="dxa"/>
-            <w:vAlign w:val="center"/>
-          </w:tcPr>
-          <w:p>
-            <w:pPr>
-              <w:tabs>
-                <w:tab w:val="left" w:pos="2760"/>
-              </w:tabs>
-              <w:rPr>
-                <w:rFonts w:ascii="SutonnyMJ" w:eastAsiaTheme="minorEastAsia" w:hAnsi="SutonnyMJ" w:cs="SutonnyMJ"/>
-                <w:sz w:val="26"/>
-              </w:rPr>
-            </w:pPr>
-          </w:p>
-        </w:tc>
-        <w:tc>
-          <w:tcPr>
-            <w:tcW w:w="7555" w:type="dxa"/>
-          </w:tcPr>
-          <w:p>
-            <w:pPr>
-              <w:tabs>
-                <w:tab w:val="left" w:pos="2760"/>
-              </w:tabs>
-              <w:rPr>
-                <w:rFonts w:ascii="SutonnyMJ" w:eastAsiaTheme="minorEastAsia" w:hAnsi="SutonnyMJ" w:cs="SutonnyMJ"/>
-                <w:sz w:val="26"/>
-              </w:rPr>
-            </w:pPr>
-          </w:p>
-        </w:tc>
-      </w:tr>
-      <w:tr>
-        <w:tc>
-          <w:tcPr>
-            <w:tcW w:w="625" w:type="dxa"/>
-          </w:tcPr>
-          <w:p>
-            <w:pPr>
-              <w:tabs>
-                <w:tab w:val="left" w:pos="2760"/>
-              </w:tabs>
-              <w:jc w:val="center"/>
-              <w:rPr>
-                <w:rFonts w:ascii="SutonnyMJ" w:eastAsiaTheme="minorEastAsia" w:hAnsi="SutonnyMJ" w:cs="SutonnyMJ"/>
-                <w:sz w:val="26"/>
-              </w:rPr>
-            </w:pPr>
-            <w:r>
-              <w:rPr>
-                <w:rFonts w:ascii="SutonnyMJ" w:eastAsiaTheme="minorEastAsia" w:hAnsi="SutonnyMJ" w:cs="SutonnyMJ"/>
-                <w:sz w:val="26"/>
-              </w:rPr>
-              <w:t>14</w:t>
-            </w:r>
-          </w:p>
-        </w:tc>
-        <w:tc>
-          <w:tcPr>
-            <w:tcW w:w="2610" w:type="dxa"/>
-            <w:vAlign w:val="center"/>
-          </w:tcPr>
-          <w:p>
-            <w:pPr>
-              <w:tabs>
-                <w:tab w:val="left" w:pos="2760"/>
-              </w:tabs>
-              <w:rPr>
-                <w:rFonts w:ascii="SutonnyMJ" w:eastAsiaTheme="minorEastAsia" w:hAnsi="SutonnyMJ" w:cs="SutonnyMJ"/>
-                <w:sz w:val="26"/>
-              </w:rPr>
-            </w:pPr>
-          </w:p>
-        </w:tc>
-        <w:tc>
-          <w:tcPr>
-            <w:tcW w:w="7555" w:type="dxa"/>
-          </w:tcPr>
-          <w:p>
-            <w:pPr>
-              <w:tabs>
-                <w:tab w:val="left" w:pos="2760"/>
-              </w:tabs>
+              <w:spacing w:line="360" w:lineRule="auto"/>
               <w:rPr>
                 <w:rFonts w:ascii="SutonnyMJ" w:eastAsiaTheme="minorEastAsia" w:hAnsi="SutonnyMJ" w:cs="SutonnyMJ"/>
                 <w:sz w:val="26"/>
@@ -1931,6 +1115,7 @@
         <w:tabs>
           <w:tab w:val="left" w:pos="2760"/>
         </w:tabs>
+        <w:spacing w:after="0"/>
         <w:rPr>
           <w:rFonts w:ascii="SutonnyMJ" w:eastAsiaTheme="minorEastAsia" w:hAnsi="SutonnyMJ" w:cs="SutonnyMJ"/>
           <w:sz w:val="26"/>
@@ -1942,6 +1127,7 @@
         <w:tabs>
           <w:tab w:val="left" w:pos="2760"/>
         </w:tabs>
+        <w:spacing w:after="0"/>
         <w:rPr>
           <w:rFonts w:ascii="SutonnyMJ" w:eastAsiaTheme="minorEastAsia" w:hAnsi="SutonnyMJ" w:cs="SutonnyMJ"/>
           <w:sz w:val="26"/>
@@ -1953,17 +1139,21 @@
         <w:tabs>
           <w:tab w:val="left" w:pos="2760"/>
         </w:tabs>
+        <w:spacing w:after="0"/>
         <w:rPr>
           <w:rFonts w:ascii="SutonnyMJ" w:eastAsiaTheme="minorEastAsia" w:hAnsi="SutonnyMJ" w:cs="SutonnyMJ"/>
           <w:sz w:val="26"/>
         </w:rPr>
       </w:pPr>
+      <w:bookmarkStart w:id="0" w:name="_GoBack"/>
+      <w:bookmarkEnd w:id="0"/>
     </w:p>
     <w:p>
       <w:pPr>
         <w:tabs>
           <w:tab w:val="left" w:pos="2760"/>
         </w:tabs>
+        <w:spacing w:after="0"/>
         <w:rPr>
           <w:rFonts w:ascii="SutonnyMJ" w:eastAsiaTheme="minorEastAsia" w:hAnsi="SutonnyMJ" w:cs="SutonnyMJ"/>
           <w:sz w:val="26"/>
@@ -1975,6 +1165,7 @@
         <w:tabs>
           <w:tab w:val="left" w:pos="2760"/>
         </w:tabs>
+        <w:spacing w:after="0"/>
         <w:rPr>
           <w:rFonts w:ascii="SutonnyMJ" w:eastAsiaTheme="minorEastAsia" w:hAnsi="SutonnyMJ" w:cs="SutonnyMJ"/>
           <w:sz w:val="26"/>
@@ -1986,6 +1177,7 @@
         <w:tabs>
           <w:tab w:val="left" w:pos="2760"/>
         </w:tabs>
+        <w:spacing w:after="0"/>
         <w:rPr>
           <w:rFonts w:ascii="SutonnyMJ" w:eastAsiaTheme="minorEastAsia" w:hAnsi="SutonnyMJ" w:cs="SutonnyMJ"/>
           <w:sz w:val="26"/>
@@ -1997,6 +1189,7 @@
         <w:tabs>
           <w:tab w:val="left" w:pos="2760"/>
         </w:tabs>
+        <w:spacing w:after="0"/>
         <w:rPr>
           <w:rFonts w:ascii="SutonnyMJ" w:eastAsiaTheme="minorEastAsia" w:hAnsi="SutonnyMJ" w:cs="SutonnyMJ"/>
           <w:sz w:val="26"/>
@@ -2008,6 +1201,7 @@
         <w:tabs>
           <w:tab w:val="left" w:pos="2760"/>
         </w:tabs>
+        <w:spacing w:after="0"/>
         <w:rPr>
           <w:rFonts w:ascii="SutonnyMJ" w:eastAsiaTheme="minorEastAsia" w:hAnsi="SutonnyMJ" w:cs="SutonnyMJ"/>
           <w:sz w:val="26"/>
@@ -2019,6 +1213,7 @@
         <w:tabs>
           <w:tab w:val="left" w:pos="2760"/>
         </w:tabs>
+        <w:spacing w:after="0"/>
         <w:rPr>
           <w:rFonts w:ascii="SutonnyMJ" w:eastAsiaTheme="minorEastAsia" w:hAnsi="SutonnyMJ" w:cs="SutonnyMJ"/>
           <w:sz w:val="26"/>
@@ -2030,6 +1225,7 @@
         <w:tabs>
           <w:tab w:val="left" w:pos="2760"/>
         </w:tabs>
+        <w:spacing w:after="0"/>
         <w:rPr>
           <w:rFonts w:ascii="SutonnyMJ" w:eastAsiaTheme="minorEastAsia" w:hAnsi="SutonnyMJ" w:cs="SutonnyMJ"/>
           <w:sz w:val="26"/>
@@ -2041,6 +1237,7 @@
         <w:tabs>
           <w:tab w:val="left" w:pos="2760"/>
         </w:tabs>
+        <w:spacing w:after="0"/>
         <w:rPr>
           <w:rFonts w:ascii="SutonnyMJ" w:eastAsiaTheme="minorEastAsia" w:hAnsi="SutonnyMJ" w:cs="SutonnyMJ"/>
           <w:sz w:val="26"/>
@@ -2052,6 +1249,7 @@
         <w:tabs>
           <w:tab w:val="left" w:pos="2760"/>
         </w:tabs>
+        <w:spacing w:after="0"/>
         <w:rPr>
           <w:rFonts w:ascii="SutonnyMJ" w:eastAsiaTheme="minorEastAsia" w:hAnsi="SutonnyMJ" w:cs="SutonnyMJ"/>
           <w:sz w:val="26"/>
@@ -2063,6 +1261,7 @@
         <w:tabs>
           <w:tab w:val="left" w:pos="2760"/>
         </w:tabs>
+        <w:spacing w:after="0"/>
         <w:rPr>
           <w:rFonts w:ascii="SutonnyMJ" w:eastAsiaTheme="minorEastAsia" w:hAnsi="SutonnyMJ" w:cs="SutonnyMJ"/>
           <w:sz w:val="26"/>
@@ -2074,6 +1273,7 @@
         <w:tabs>
           <w:tab w:val="left" w:pos="2760"/>
         </w:tabs>
+        <w:spacing w:after="0"/>
         <w:rPr>
           <w:rFonts w:ascii="SutonnyMJ" w:eastAsiaTheme="minorEastAsia" w:hAnsi="SutonnyMJ" w:cs="SutonnyMJ"/>
           <w:sz w:val="26"/>
@@ -2085,306 +1285,16 @@
         <w:tabs>
           <w:tab w:val="left" w:pos="2760"/>
         </w:tabs>
+        <w:spacing w:after="0"/>
         <w:rPr>
           <w:rFonts w:ascii="SutonnyMJ" w:eastAsiaTheme="minorEastAsia" w:hAnsi="SutonnyMJ" w:cs="SutonnyMJ"/>
           <w:sz w:val="26"/>
         </w:rPr>
       </w:pPr>
     </w:p>
-    <w:p>
-      <w:pPr>
-        <w:tabs>
-          <w:tab w:val="left" w:pos="2760"/>
-        </w:tabs>
-        <w:rPr>
-          <w:rFonts w:ascii="SutonnyMJ" w:eastAsiaTheme="minorEastAsia" w:hAnsi="SutonnyMJ" w:cs="SutonnyMJ"/>
-          <w:sz w:val="26"/>
-        </w:rPr>
-      </w:pPr>
-    </w:p>
-    <w:p>
-      <w:pPr>
-        <w:tabs>
-          <w:tab w:val="left" w:pos="2760"/>
-        </w:tabs>
-        <w:rPr>
-          <w:rFonts w:ascii="SutonnyMJ" w:eastAsiaTheme="minorEastAsia" w:hAnsi="SutonnyMJ" w:cs="SutonnyMJ"/>
-          <w:sz w:val="26"/>
-        </w:rPr>
-      </w:pPr>
-    </w:p>
-    <w:p>
-      <w:pPr>
-        <w:tabs>
-          <w:tab w:val="left" w:pos="2760"/>
-        </w:tabs>
-        <w:rPr>
-          <w:rFonts w:ascii="SutonnyMJ" w:eastAsiaTheme="minorEastAsia" w:hAnsi="SutonnyMJ" w:cs="SutonnyMJ"/>
-          <w:sz w:val="26"/>
-        </w:rPr>
-      </w:pPr>
-    </w:p>
-    <w:p>
-      <w:pPr>
-        <w:tabs>
-          <w:tab w:val="left" w:pos="2760"/>
-        </w:tabs>
-        <w:rPr>
-          <w:rFonts w:ascii="SutonnyMJ" w:eastAsiaTheme="minorEastAsia" w:hAnsi="SutonnyMJ" w:cs="SutonnyMJ"/>
-          <w:sz w:val="26"/>
-        </w:rPr>
-      </w:pPr>
-    </w:p>
-    <w:tbl>
-      <w:tblPr>
-        <w:tblStyle w:val="TableGrid"/>
-        <w:tblW w:w="0" w:type="auto"/>
-        <w:tblLook w:val="04A0" w:firstRow="1" w:lastRow="0" w:firstColumn="1" w:lastColumn="0" w:noHBand="0" w:noVBand="1"/>
-      </w:tblPr>
-      <w:tblGrid>
-        <w:gridCol w:w="875"/>
-        <w:gridCol w:w="9355"/>
-      </w:tblGrid>
-      <w:tr>
-        <w:tc>
-          <w:tcPr>
-            <w:tcW w:w="10230" w:type="dxa"/>
-            <w:gridSpan w:val="2"/>
-          </w:tcPr>
-          <w:p>
-            <w:pPr>
-              <w:tabs>
-                <w:tab w:val="left" w:pos="2760"/>
-              </w:tabs>
-              <w:jc w:val="center"/>
-              <w:rPr>
-                <w:rFonts w:ascii="SutonnyMJ" w:eastAsiaTheme="minorEastAsia" w:hAnsi="SutonnyMJ" w:cs="SutonnyMJ"/>
-                <w:sz w:val="26"/>
-              </w:rPr>
-            </w:pPr>
-            <w:proofErr w:type="spellStart"/>
-            <w:r>
-              <w:rPr>
-                <w:rFonts w:ascii="SutonnyMJ" w:eastAsiaTheme="minorEastAsia" w:hAnsi="SutonnyMJ" w:cs="SutonnyMJ"/>
-                <w:sz w:val="26"/>
-              </w:rPr>
-              <w:t>evwoi</w:t>
-            </w:r>
-            <w:proofErr w:type="spellEnd"/>
-            <w:r>
-              <w:rPr>
-                <w:rFonts w:ascii="SutonnyMJ" w:eastAsiaTheme="minorEastAsia" w:hAnsi="SutonnyMJ" w:cs="SutonnyMJ"/>
-                <w:sz w:val="26"/>
-              </w:rPr>
-              <w:t xml:space="preserve"> </w:t>
-            </w:r>
-            <w:proofErr w:type="spellStart"/>
-            <w:r>
-              <w:rPr>
-                <w:rFonts w:ascii="SutonnyMJ" w:eastAsiaTheme="minorEastAsia" w:hAnsi="SutonnyMJ" w:cs="SutonnyMJ"/>
-                <w:sz w:val="26"/>
-              </w:rPr>
-              <w:t>KvR</w:t>
-            </w:r>
-            <w:proofErr w:type="spellEnd"/>
-          </w:p>
-        </w:tc>
-      </w:tr>
-      <w:tr>
-        <w:tc>
-          <w:tcPr>
-            <w:tcW w:w="875" w:type="dxa"/>
-          </w:tcPr>
-          <w:p>
-            <w:pPr>
-              <w:tabs>
-                <w:tab w:val="left" w:pos="2760"/>
-              </w:tabs>
-              <w:rPr>
-                <w:rFonts w:ascii="SutonnyMJ" w:eastAsiaTheme="minorEastAsia" w:hAnsi="SutonnyMJ" w:cs="SutonnyMJ"/>
-                <w:sz w:val="26"/>
-              </w:rPr>
-            </w:pPr>
-            <w:proofErr w:type="spellStart"/>
-            <w:r>
-              <w:rPr>
-                <w:rFonts w:ascii="SutonnyMJ" w:eastAsiaTheme="minorEastAsia" w:hAnsi="SutonnyMJ" w:cs="SutonnyMJ"/>
-                <w:sz w:val="26"/>
-              </w:rPr>
-              <w:t>cÖkœ</w:t>
-            </w:r>
-            <w:proofErr w:type="spellEnd"/>
-            <w:r>
-              <w:rPr>
-                <w:rFonts w:ascii="SutonnyMJ" w:eastAsiaTheme="minorEastAsia" w:hAnsi="SutonnyMJ" w:cs="SutonnyMJ"/>
-                <w:sz w:val="26"/>
-              </w:rPr>
-              <w:t xml:space="preserve"> </w:t>
-            </w:r>
-            <w:proofErr w:type="spellStart"/>
-            <w:r>
-              <w:rPr>
-                <w:rFonts w:ascii="SutonnyMJ" w:eastAsiaTheme="minorEastAsia" w:hAnsi="SutonnyMJ" w:cs="SutonnyMJ"/>
-                <w:sz w:val="26"/>
-              </w:rPr>
-              <w:t>bs</w:t>
-            </w:r>
-            <w:proofErr w:type="spellEnd"/>
-          </w:p>
-        </w:tc>
-        <w:tc>
-          <w:tcPr>
-            <w:tcW w:w="9355" w:type="dxa"/>
-          </w:tcPr>
-          <w:p>
-            <w:pPr>
-              <w:tabs>
-                <w:tab w:val="left" w:pos="2760"/>
-              </w:tabs>
-              <w:rPr>
-                <w:rFonts w:ascii="SutonnyMJ" w:eastAsiaTheme="minorEastAsia" w:hAnsi="SutonnyMJ" w:cs="SutonnyMJ"/>
-                <w:sz w:val="26"/>
-              </w:rPr>
-            </w:pPr>
-            <m:oMathPara>
-              <m:oMathParaPr>
-                <m:jc m:val="left"/>
-              </m:oMathParaPr>
-              <m:oMath>
-                <m:r>
-                  <w:rPr>
-                    <w:rFonts w:ascii="Cambria Math" w:eastAsiaTheme="minorEastAsia" w:hAnsi="Cambria Math" w:cs="SutonnyMJ"/>
-                    <w:sz w:val="26"/>
-                  </w:rPr>
-                  <m:t>3</m:t>
-                </m:r>
-                <m:d>
-                  <m:dPr>
-                    <m:ctrlPr>
-                      <w:rPr>
-                        <w:rFonts w:ascii="Cambria Math" w:eastAsiaTheme="minorEastAsia" w:hAnsi="Cambria Math" w:cs="SutonnyMJ"/>
-                        <w:i/>
-                        <w:sz w:val="26"/>
-                      </w:rPr>
-                    </m:ctrlPr>
-                  </m:dPr>
-                  <m:e>
-                    <m:r>
-                      <w:rPr>
-                        <w:rFonts w:ascii="Cambria Math" w:eastAsiaTheme="minorEastAsia" w:hAnsi="Cambria Math" w:cs="SutonnyMJ"/>
-                        <w:sz w:val="26"/>
-                      </w:rPr>
-                      <m:t>ii</m:t>
-                    </m:r>
-                  </m:e>
-                </m:d>
-                <m:r>
-                  <w:rPr>
-                    <w:rFonts w:ascii="Cambria Math" w:eastAsiaTheme="minorEastAsia" w:hAnsi="Cambria Math" w:cs="SutonnyMJ"/>
-                    <w:sz w:val="26"/>
-                  </w:rPr>
-                  <m:t>,3</m:t>
-                </m:r>
-                <m:d>
-                  <m:dPr>
-                    <m:ctrlPr>
-                      <w:rPr>
-                        <w:rFonts w:ascii="Cambria Math" w:eastAsiaTheme="minorEastAsia" w:hAnsi="Cambria Math" w:cs="SutonnyMJ"/>
-                        <w:i/>
-                        <w:sz w:val="26"/>
-                      </w:rPr>
-                    </m:ctrlPr>
-                  </m:dPr>
-                  <m:e>
-                    <m:r>
-                      <w:rPr>
-                        <w:rFonts w:ascii="Cambria Math" w:eastAsiaTheme="minorEastAsia" w:hAnsi="Cambria Math" w:cs="SutonnyMJ"/>
-                        <w:sz w:val="26"/>
-                      </w:rPr>
-                      <m:t>iii</m:t>
-                    </m:r>
-                  </m:e>
-                </m:d>
-                <m:r>
-                  <w:rPr>
-                    <w:rFonts w:ascii="Cambria Math" w:eastAsiaTheme="minorEastAsia" w:hAnsi="Cambria Math" w:cs="SutonnyMJ"/>
-                    <w:sz w:val="26"/>
-                  </w:rPr>
-                  <m:t>,5</m:t>
-                </m:r>
-                <m:d>
-                  <m:dPr>
-                    <m:ctrlPr>
-                      <w:rPr>
-                        <w:rFonts w:ascii="Cambria Math" w:eastAsiaTheme="minorEastAsia" w:hAnsi="Cambria Math" w:cs="SutonnyMJ"/>
-                        <w:i/>
-                        <w:sz w:val="26"/>
-                      </w:rPr>
-                    </m:ctrlPr>
-                  </m:dPr>
-                  <m:e>
-                    <m:r>
-                      <w:rPr>
-                        <w:rFonts w:ascii="Cambria Math" w:eastAsiaTheme="minorEastAsia" w:hAnsi="Cambria Math" w:cs="SutonnyMJ"/>
-                        <w:sz w:val="26"/>
-                      </w:rPr>
-                      <m:t>ii</m:t>
-                    </m:r>
-                  </m:e>
-                </m:d>
-                <m:r>
-                  <w:rPr>
-                    <w:rFonts w:ascii="Cambria Math" w:eastAsiaTheme="minorEastAsia" w:hAnsi="Cambria Math" w:cs="SutonnyMJ"/>
-                    <w:sz w:val="26"/>
-                  </w:rPr>
-                  <m:t>,5</m:t>
-                </m:r>
-                <m:d>
-                  <m:dPr>
-                    <m:ctrlPr>
-                      <w:rPr>
-                        <w:rFonts w:ascii="Cambria Math" w:eastAsiaTheme="minorEastAsia" w:hAnsi="Cambria Math" w:cs="SutonnyMJ"/>
-                        <w:i/>
-                        <w:sz w:val="26"/>
-                      </w:rPr>
-                    </m:ctrlPr>
-                  </m:dPr>
-                  <m:e>
-                    <m:r>
-                      <w:rPr>
-                        <w:rFonts w:ascii="Cambria Math" w:eastAsiaTheme="minorEastAsia" w:hAnsi="Cambria Math" w:cs="SutonnyMJ"/>
-                        <w:sz w:val="26"/>
-                      </w:rPr>
-                      <m:t>iii</m:t>
-                    </m:r>
-                  </m:e>
-                </m:d>
-                <m:r>
-                  <w:rPr>
-                    <w:rFonts w:ascii="Cambria Math" w:eastAsiaTheme="minorEastAsia" w:hAnsi="Cambria Math" w:cs="SutonnyMJ"/>
-                    <w:sz w:val="26"/>
-                  </w:rPr>
-                  <m:t>,</m:t>
-                </m:r>
-              </m:oMath>
-            </m:oMathPara>
-          </w:p>
-        </w:tc>
-      </w:tr>
-    </w:tbl>
-    <w:p>
-      <w:pPr>
-        <w:tabs>
-          <w:tab w:val="left" w:pos="2760"/>
-        </w:tabs>
-        <w:rPr>
-          <w:rFonts w:ascii="SutonnyMJ" w:eastAsiaTheme="minorEastAsia" w:hAnsi="SutonnyMJ" w:cs="SutonnyMJ"/>
-          <w:sz w:val="26"/>
-        </w:rPr>
-      </w:pPr>
-    </w:p>
     <w:sectPr>
       <w:headerReference w:type="default" r:id="rId7"/>
+      <w:footerReference w:type="default" r:id="rId8"/>
       <w:pgSz w:w="12240" w:h="15840"/>
       <w:pgMar w:top="720" w:right="720" w:bottom="720" w:left="720" w:header="0" w:footer="0" w:gutter="0"/>
       <w:cols w:space="720"/>
@@ -2417,6 +1327,60 @@
     </w:p>
   </w:endnote>
 </w:endnotes>
+</file>
+
+<file path=word/footer1.xml><?xml version="1.0" encoding="utf-8"?>
+<w:ftr xmlns:wpc="http://schemas.microsoft.com/office/word/2010/wordprocessingCanvas" xmlns:mc="http://schemas.openxmlformats.org/markup-compatibility/2006" xmlns:o="urn:schemas-microsoft-com:office:office" xmlns:r="http://schemas.openxmlformats.org/officeDocument/2006/relationships" xmlns:m="http://schemas.openxmlformats.org/officeDocument/2006/math" xmlns:v="urn:schemas-microsoft-com:vml" xmlns:wp14="http://schemas.microsoft.com/office/word/2010/wordprocessingDrawing" xmlns:wp="http://schemas.openxmlformats.org/drawingml/2006/wordprocessingDrawing" xmlns:w10="urn:schemas-microsoft-com:office:word" xmlns:w="http://schemas.openxmlformats.org/wordprocessingml/2006/main" xmlns:w14="http://schemas.microsoft.com/office/word/2010/wordml" xmlns:w15="http://schemas.microsoft.com/office/word/2012/wordml" xmlns:wpg="http://schemas.microsoft.com/office/word/2010/wordprocessingGroup" xmlns:wpi="http://schemas.microsoft.com/office/word/2010/wordprocessingInk" xmlns:wne="http://schemas.microsoft.com/office/word/2006/wordml" xmlns:wps="http://schemas.microsoft.com/office/word/2010/wordprocessingShape" mc:Ignorable="w14 w15 wp14">
+  <w:p>
+    <w:pPr>
+      <w:pStyle w:val="Footer"/>
+      <w:rPr>
+        <w:rFonts w:ascii="SutonnyMJ" w:hAnsi="SutonnyMJ" w:cs="SutonnyMJ"/>
+      </w:rPr>
+    </w:pPr>
+    <w:r>
+      <w:rPr>
+        <w:rFonts w:ascii="SutonnyMJ" w:hAnsi="SutonnyMJ" w:cs="SutonnyMJ"/>
+      </w:rPr>
+      <w:t>Av</w:t>
+    </w:r>
+    <w:r>
+      <w:rPr>
+        <w:rFonts w:ascii="SutonnyMJ" w:hAnsi="SutonnyMJ" w:cs="SutonnyMJ"/>
+      </w:rPr>
+      <w:t>Lv</w:t>
+    </w:r>
+    <w:r>
+      <w:rPr>
+        <w:rFonts w:ascii="SutonnyMJ" w:hAnsi="SutonnyMJ" w:cs="SutonnyMJ"/>
+      </w:rPr>
+      <w:t>-cÖ_gcÎ-</w:t>
+    </w:r>
+    <w:r>
+      <w:rPr>
+        <w:rFonts w:ascii="SutonnyMJ" w:hAnsi="SutonnyMJ" w:cs="SutonnyMJ"/>
+      </w:rPr>
+      <w:t>A</w:t>
+    </w:r>
+    <w:r>
+      <w:rPr>
+        <w:rFonts w:ascii="SutonnyMJ" w:hAnsi="SutonnyMJ" w:cs="SutonnyMJ"/>
+      </w:rPr>
+      <w:t>-</w:t>
+    </w:r>
+    <w:r>
+      <w:rPr>
+        <w:rFonts w:ascii="SutonnyMJ" w:hAnsi="SutonnyMJ" w:cs="SutonnyMJ"/>
+      </w:rPr>
+      <w:t>10-2022</w:t>
+    </w:r>
+  </w:p>
+  <w:p>
+    <w:pPr>
+      <w:pStyle w:val="Footer"/>
+    </w:pPr>
+  </w:p>
+</w:ftr>
 </file>
 
 <file path=word/footnotes.xml><?xml version="1.0" encoding="utf-8"?>
@@ -2682,6 +1646,95 @@
     </w:lvl>
   </w:abstractNum>
   <w:abstractNum w:abstractNumId="2">
+    <w:nsid w:val="78286420"/>
+    <w:multiLevelType w:val="hybridMultilevel"/>
+    <w:tmpl w:val="B4B06298"/>
+    <w:lvl w:ilvl="0" w:tplc="19ECB672">
+      <w:start w:val="1"/>
+      <w:numFmt w:val="decimalZero"/>
+      <w:lvlText w:val="%1."/>
+      <w:lvlJc w:val="left"/>
+      <w:pPr>
+        <w:ind w:left="720" w:hanging="360"/>
+      </w:pPr>
+      <w:rPr>
+        <w:rFonts w:hint="default"/>
+      </w:rPr>
+    </w:lvl>
+    <w:lvl w:ilvl="1" w:tplc="04090019" w:tentative="1">
+      <w:start w:val="1"/>
+      <w:numFmt w:val="lowerLetter"/>
+      <w:lvlText w:val="%2."/>
+      <w:lvlJc w:val="left"/>
+      <w:pPr>
+        <w:ind w:left="1440" w:hanging="360"/>
+      </w:pPr>
+    </w:lvl>
+    <w:lvl w:ilvl="2" w:tplc="0409001B" w:tentative="1">
+      <w:start w:val="1"/>
+      <w:numFmt w:val="lowerRoman"/>
+      <w:lvlText w:val="%3."/>
+      <w:lvlJc w:val="right"/>
+      <w:pPr>
+        <w:ind w:left="2160" w:hanging="180"/>
+      </w:pPr>
+    </w:lvl>
+    <w:lvl w:ilvl="3" w:tplc="0409000F" w:tentative="1">
+      <w:start w:val="1"/>
+      <w:numFmt w:val="decimal"/>
+      <w:lvlText w:val="%4."/>
+      <w:lvlJc w:val="left"/>
+      <w:pPr>
+        <w:ind w:left="2880" w:hanging="360"/>
+      </w:pPr>
+    </w:lvl>
+    <w:lvl w:ilvl="4" w:tplc="04090019" w:tentative="1">
+      <w:start w:val="1"/>
+      <w:numFmt w:val="lowerLetter"/>
+      <w:lvlText w:val="%5."/>
+      <w:lvlJc w:val="left"/>
+      <w:pPr>
+        <w:ind w:left="3600" w:hanging="360"/>
+      </w:pPr>
+    </w:lvl>
+    <w:lvl w:ilvl="5" w:tplc="0409001B" w:tentative="1">
+      <w:start w:val="1"/>
+      <w:numFmt w:val="lowerRoman"/>
+      <w:lvlText w:val="%6."/>
+      <w:lvlJc w:val="right"/>
+      <w:pPr>
+        <w:ind w:left="4320" w:hanging="180"/>
+      </w:pPr>
+    </w:lvl>
+    <w:lvl w:ilvl="6" w:tplc="0409000F" w:tentative="1">
+      <w:start w:val="1"/>
+      <w:numFmt w:val="decimal"/>
+      <w:lvlText w:val="%7."/>
+      <w:lvlJc w:val="left"/>
+      <w:pPr>
+        <w:ind w:left="5040" w:hanging="360"/>
+      </w:pPr>
+    </w:lvl>
+    <w:lvl w:ilvl="7" w:tplc="04090019" w:tentative="1">
+      <w:start w:val="1"/>
+      <w:numFmt w:val="lowerLetter"/>
+      <w:lvlText w:val="%8."/>
+      <w:lvlJc w:val="left"/>
+      <w:pPr>
+        <w:ind w:left="5760" w:hanging="360"/>
+      </w:pPr>
+    </w:lvl>
+    <w:lvl w:ilvl="8" w:tplc="0409001B" w:tentative="1">
+      <w:start w:val="1"/>
+      <w:numFmt w:val="lowerRoman"/>
+      <w:lvlText w:val="%9."/>
+      <w:lvlJc w:val="right"/>
+      <w:pPr>
+        <w:ind w:left="6480" w:hanging="180"/>
+      </w:pPr>
+    </w:lvl>
+  </w:abstractNum>
+  <w:abstractNum w:abstractNumId="3">
     <w:nsid w:val="790162ED"/>
     <w:multiLevelType w:val="hybridMultilevel"/>
     <w:tmpl w:val="1A082818"/>
@@ -2771,13 +1824,16 @@
     </w:lvl>
   </w:abstractNum>
   <w:num w:numId="1">
-    <w:abstractNumId w:val="2"/>
+    <w:abstractNumId w:val="3"/>
   </w:num>
   <w:num w:numId="2">
     <w:abstractNumId w:val="0"/>
   </w:num>
   <w:num w:numId="3">
     <w:abstractNumId w:val="1"/>
+  </w:num>
+  <w:num w:numId="4">
+    <w:abstractNumId w:val="2"/>
   </w:num>
 </w:numbering>
 </file>
@@ -3395,6 +2451,8 @@
     <w:rsidRoot w:val="00A83E33"/>
     <w:rsid w:val="0002586E"/>
     <w:rsid w:val="00157B0F"/>
+    <w:rsid w:val="0067757B"/>
+    <w:rsid w:val="007D70B0"/>
     <w:rsid w:val="00A83E33"/>
     <w:rsid w:val="00C37360"/>
     <w:rsid w:val="00C57DC8"/>
@@ -3849,10 +2907,18 @@
     <w:basedOn w:val="DefaultParagraphFont"/>
     <w:uiPriority w:val="99"/>
     <w:semiHidden/>
-    <w:rsid w:val="00157B0F"/>
+    <w:rsid w:val="007D70B0"/>
     <w:rPr>
       <w:color w:val="808080"/>
     </w:rPr>
+  </w:style>
+  <w:style w:type="paragraph" w:customStyle="1" w:styleId="02A55FA09DE349ACBDB27D521C26D057">
+    <w:name w:val="02A55FA09DE349ACBDB27D521C26D057"/>
+    <w:rsid w:val="007D70B0"/>
+  </w:style>
+  <w:style w:type="paragraph" w:customStyle="1" w:styleId="89596ED68ACC4DCDBD2A2B64528A0011">
+    <w:name w:val="89596ED68ACC4DCDBD2A2B64528A0011"/>
+    <w:rsid w:val="007D70B0"/>
   </w:style>
 </w:styles>
 </file>

</xml_diff>